<commit_message>
angular đã chỉnh sửa
</commit_message>
<xml_diff>
--- a/documents/ANGULARJS.docx
+++ b/documents/ANGULARJS.docx
@@ -73,17 +73,37 @@
           <w:szCs w:val="28"/>
           <w:shd w:val="clear" w:color="auto" w:fill="FFFFFF"/>
         </w:rPr>
-        <w:t>Angular là một bộ Javascript Framework rất mạnh</w:t>
-      </w:r>
-      <w:r>
-        <w:rPr>
-          <w:rFonts w:ascii="Times New Roman" w:hAnsi="Times New Roman" w:cs="Times New Roman"/>
-          <w:color w:val="333333"/>
+        <w:t xml:space="preserve">Angular là một bộ Javascript Framework rất mạnh </w:t>
+      </w:r>
+      <w:r>
+        <w:rPr>
+          <w:rFonts w:ascii="Times New Roman" w:hAnsi="Times New Roman" w:cs="Times New Roman"/>
+          <w:color w:val="000000"/>
+          <w:sz w:val="28"/>
+          <w:szCs w:val="28"/>
+          <w:shd w:val="clear" w:color="auto" w:fill="F9F9F9"/>
+        </w:rPr>
+        <w:t>có cấu trúc cho các ứng dụng web động</w:t>
+      </w:r>
+      <w:r>
+        <w:rPr>
+          <w:rFonts w:ascii="Times New Roman" w:hAnsi="Times New Roman" w:cs="Times New Roman"/>
+          <w:color w:val="000000"/>
+          <w:sz w:val="28"/>
+          <w:szCs w:val="28"/>
+          <w:shd w:val="clear" w:color="auto" w:fill="F9F9F9"/>
+        </w:rPr>
+        <w:t xml:space="preserve">, </w:t>
+      </w:r>
+      <w:r>
+        <w:rPr>
+          <w:rFonts w:ascii="Times New Roman" w:hAnsi="Times New Roman" w:cs="Times New Roman"/>
+          <w:color w:val="000000"/>
           <w:sz w:val="28"/>
           <w:szCs w:val="28"/>
           <w:shd w:val="clear" w:color="auto" w:fill="FFFFFF"/>
         </w:rPr>
-        <w:t xml:space="preserve"> </w:t>
+        <w:t>hoạt động theo mô hình MVC, nó cho phép bạn sử dụng HTML như là template và thêm vào các thuộc tính mở rộng HTML theo quy tắc của AngularJS để diễn tả các thành phần của ứng dụng một cách rõ ràng và ngắn gọn. N</w:t>
       </w:r>
       <w:r>
         <w:rPr>
@@ -91,99 +111,9 @@
           <w:color w:val="000000"/>
           <w:sz w:val="28"/>
           <w:szCs w:val="28"/>
-          <w:shd w:val="clear" w:color="auto" w:fill="F9F9F9"/>
-        </w:rPr>
-        <w:t>có cấu trúc cho các ứng dụng web động</w:t>
-      </w:r>
-      <w:r>
-        <w:rPr>
-          <w:rFonts w:ascii="Times New Roman" w:hAnsi="Times New Roman" w:cs="Times New Roman"/>
-          <w:color w:val="000000"/>
-          <w:sz w:val="28"/>
-          <w:szCs w:val="28"/>
-          <w:shd w:val="clear" w:color="auto" w:fill="F9F9F9"/>
-        </w:rPr>
-        <w:t xml:space="preserve">, </w:t>
-      </w:r>
-      <w:r>
-        <w:rPr>
-          <w:rFonts w:ascii="Times New Roman" w:hAnsi="Times New Roman" w:cs="Times New Roman"/>
-          <w:color w:val="000000"/>
-          <w:sz w:val="28"/>
-          <w:szCs w:val="28"/>
           <w:shd w:val="clear" w:color="auto" w:fill="FFFFFF"/>
         </w:rPr>
-        <w:t>hoạt động theo mô hình MVC, nó cho phép bạn sử dụng HTML như là template và thêm vào các thuộc tính mở rộng HTML theo quy tắc của AngularJS để diễn tả các thành phần của ứng dụng một cách rõ ràng và ngắn gọn.</w:t>
-      </w:r>
-      <w:r>
-        <w:rPr>
-          <w:rFonts w:ascii="Times New Roman" w:hAnsi="Times New Roman" w:cs="Times New Roman"/>
-          <w:color w:val="000000"/>
-          <w:sz w:val="28"/>
-          <w:szCs w:val="28"/>
-          <w:shd w:val="clear" w:color="auto" w:fill="FFFFFF"/>
-        </w:rPr>
-        <w:t xml:space="preserve"> N</w:t>
-      </w:r>
-      <w:r>
-        <w:rPr>
-          <w:rFonts w:ascii="Times New Roman" w:hAnsi="Times New Roman" w:cs="Times New Roman"/>
-          <w:color w:val="000000"/>
-          <w:sz w:val="28"/>
-          <w:szCs w:val="28"/>
-          <w:shd w:val="clear" w:color="auto" w:fill="FFFFFF"/>
-        </w:rPr>
-        <w:t>ó là mã nguồn mở và hoàn toàn miễn phí</w:t>
-      </w:r>
-      <w:r>
-        <w:rPr>
-          <w:rFonts w:ascii="Times New Roman" w:hAnsi="Times New Roman" w:cs="Times New Roman"/>
-          <w:color w:val="000000"/>
-          <w:sz w:val="28"/>
-          <w:szCs w:val="28"/>
-          <w:shd w:val="clear" w:color="auto" w:fill="FFFFFF"/>
-        </w:rPr>
-        <w:t xml:space="preserve">. </w:t>
-      </w:r>
-      <w:r>
-        <w:rPr>
-          <w:rFonts w:ascii="Times New Roman" w:hAnsi="Times New Roman" w:cs="Times New Roman"/>
-          <w:color w:val="000000"/>
-          <w:sz w:val="28"/>
-          <w:szCs w:val="28"/>
-          <w:shd w:val="clear" w:color="auto" w:fill="FFFFFF"/>
-        </w:rPr>
-        <w:t>Nó được phát triển lần đầu năm 2009</w:t>
-      </w:r>
-      <w:r>
-        <w:rPr>
-          <w:rFonts w:ascii="Times New Roman" w:hAnsi="Times New Roman" w:cs="Times New Roman"/>
-          <w:color w:val="000000"/>
-          <w:sz w:val="28"/>
-          <w:szCs w:val="28"/>
-          <w:shd w:val="clear" w:color="auto" w:fill="FFFFFF"/>
-        </w:rPr>
-        <w:t xml:space="preserve">. </w:t>
-      </w:r>
-      <w:r>
-        <w:rPr>
-          <w:rFonts w:ascii="Times New Roman" w:hAnsi="Times New Roman" w:cs="Times New Roman"/>
-          <w:color w:val="000000"/>
-          <w:sz w:val="28"/>
-          <w:szCs w:val="28"/>
-          <w:shd w:val="clear" w:color="auto" w:fill="FFFFFF"/>
-        </w:rPr>
-        <w:t>Hiện tại nó được duy trì bởi Google. Phiên bản mới nhất của nó hiện tại là 1.</w:t>
-      </w:r>
-      <w:r>
-        <w:rPr>
-          <w:rFonts w:ascii="Times New Roman" w:hAnsi="Times New Roman" w:cs="Times New Roman"/>
-          <w:color w:val="000000"/>
-          <w:sz w:val="28"/>
-          <w:szCs w:val="28"/>
-          <w:shd w:val="clear" w:color="auto" w:fill="FFFFFF"/>
-        </w:rPr>
-        <w:t>6.7</w:t>
+        <w:t>ó là mã nguồn mở và hoàn toàn miễn phí. Nó được phát triển lần đầu năm 2009. Hiện tại nó được duy trì bởi Google. Phiên bản mới nhất của nó hiện tại là 1.6.7</w:t>
       </w:r>
     </w:p>
     <w:p>
@@ -422,17 +352,7 @@
           <w:szCs w:val="28"/>
           <w:shd w:val="clear" w:color="auto" w:fill="FFFFFF"/>
         </w:rPr>
-        <w:t xml:space="preserve">: </w:t>
-      </w:r>
-      <w:r>
-        <w:rPr>
-          <w:rFonts w:ascii="Times New Roman" w:hAnsi="Times New Roman" w:cs="Times New Roman"/>
-          <w:color w:val="333333"/>
-          <w:sz w:val="28"/>
-          <w:szCs w:val="28"/>
-          <w:shd w:val="clear" w:color="auto" w:fill="FFFFFF"/>
-        </w:rPr>
-        <w:t>AngularJS sử dụng các API được xây dựng từ các web service (PHP, ASP) để thao tác với DB</w:t>
+        <w:t>: AngularJS sử dụng các API được xây dựng từ các web service (PHP, ASP) để thao tác với DB</w:t>
       </w:r>
     </w:p>
     <w:p>
@@ -517,29 +437,7 @@
           <w:szCs w:val="28"/>
           <w:shd w:val="clear" w:color="auto" w:fill="FFFFFF"/>
         </w:rPr>
-        <w:t> trong các phần tử DOM (như các phần tử, thuộc tính, css và nhiều hơn thế). Nó có thể dùng để tạo các thẻ HTML riêng phục vụ những mục đích riêng. AngularJS có những directive có sẵn như ngBind</w:t>
-      </w:r>
-      <w:proofErr w:type="gramStart"/>
-      <w:r>
-        <w:rPr>
-          <w:rFonts w:ascii="Times New Roman" w:hAnsi="Times New Roman" w:cs="Times New Roman"/>
-          <w:color w:val="000000"/>
-          <w:sz w:val="28"/>
-          <w:szCs w:val="28"/>
-          <w:shd w:val="clear" w:color="auto" w:fill="FFFFFF"/>
-        </w:rPr>
-        <w:t>,ngModel</w:t>
-      </w:r>
-      <w:proofErr w:type="gramEnd"/>
-      <w:r>
-        <w:rPr>
-          <w:rFonts w:ascii="Times New Roman" w:hAnsi="Times New Roman" w:cs="Times New Roman"/>
-          <w:color w:val="000000"/>
-          <w:sz w:val="28"/>
-          <w:szCs w:val="28"/>
-          <w:shd w:val="clear" w:color="auto" w:fill="FFFFFF"/>
-        </w:rPr>
-        <w:t>…</w:t>
+        <w:t> trong các phần tử DOM (như các phần tử, thuộc tính, css và nhiều hơn thế). Nó có thể dùng để tạo các thẻ HTML riêng phục vụ những mục đích riêng. AngularJS có những directive có sẵn như ngBind,ngModel…</w:t>
       </w:r>
     </w:p>
     <w:p>
@@ -640,51 +538,17 @@
           <w:szCs w:val="28"/>
           <w:shd w:val="clear" w:color="auto" w:fill="FFFFFF"/>
         </w:rPr>
-        <w:t>Model View Whatever:</w:t>
-      </w:r>
-      <w:r>
-        <w:rPr>
-          <w:rFonts w:ascii="Times New Roman" w:hAnsi="Times New Roman" w:cs="Times New Roman"/>
-          <w:b/>
-          <w:bCs/>
+        <w:t xml:space="preserve">Model View Whatever: </w:t>
+      </w:r>
+      <w:r>
+        <w:rPr>
+          <w:rFonts w:ascii="Times New Roman" w:hAnsi="Times New Roman" w:cs="Times New Roman"/>
           <w:color w:val="000000"/>
           <w:sz w:val="28"/>
           <w:szCs w:val="28"/>
           <w:shd w:val="clear" w:color="auto" w:fill="FFFFFF"/>
         </w:rPr>
-        <w:t xml:space="preserve"> </w:t>
-      </w:r>
-      <w:r>
-        <w:rPr>
-          <w:rFonts w:ascii="Times New Roman" w:hAnsi="Times New Roman" w:cs="Times New Roman"/>
-          <w:color w:val="000000"/>
-          <w:sz w:val="28"/>
-          <w:szCs w:val="28"/>
-          <w:shd w:val="clear" w:color="auto" w:fill="FFFFFF"/>
-        </w:rPr>
-        <w:t xml:space="preserve">MVC là một mô hình thiết kế để phân chia các ứng dụng thành nhiều phần khác nhau (gọi là Model, View và Controller), một phần sử dụng với một nhiệm vụ nhất định. AngularJS không triển khai MVC </w:t>
-      </w:r>
-      <w:proofErr w:type="gramStart"/>
-      <w:r>
-        <w:rPr>
-          <w:rFonts w:ascii="Times New Roman" w:hAnsi="Times New Roman" w:cs="Times New Roman"/>
-          <w:color w:val="000000"/>
-          <w:sz w:val="28"/>
-          <w:szCs w:val="28"/>
-          <w:shd w:val="clear" w:color="auto" w:fill="FFFFFF"/>
-        </w:rPr>
-        <w:t>theo</w:t>
-      </w:r>
-      <w:proofErr w:type="gramEnd"/>
-      <w:r>
-        <w:rPr>
-          <w:rFonts w:ascii="Times New Roman" w:hAnsi="Times New Roman" w:cs="Times New Roman"/>
-          <w:color w:val="000000"/>
-          <w:sz w:val="28"/>
-          <w:szCs w:val="28"/>
-          <w:shd w:val="clear" w:color="auto" w:fill="FFFFFF"/>
-        </w:rPr>
-        <w:t xml:space="preserve"> cách truyền thống, mà gắn liền hơn với </w:t>
+        <w:t>MVC là một mô hình thiết kế để phân chia các ứng dụng thành nhiều phần khác nhau (gọi là Model, View và Controller), một phần sử dụng với một nhiệm vụ nhất định. AngularJS không triển khai MVC theo cách truyền thống, mà gắn liền hơn với </w:t>
       </w:r>
       <w:r>
         <w:rPr>
@@ -764,27 +628,7 @@
           <w:sz w:val="28"/>
           <w:szCs w:val="28"/>
         </w:rPr>
-        <w:t xml:space="preserve"> Liên kết sâu, cho phép bạn mã hóa trạng thái của ứng </w:t>
-      </w:r>
-      <w:proofErr w:type="gramStart"/>
-      <w:r>
-        <w:rPr>
-          <w:rFonts w:ascii="Times New Roman" w:eastAsia="Times New Roman" w:hAnsi="Times New Roman" w:cs="Times New Roman"/>
-          <w:color w:val="333333"/>
-          <w:sz w:val="28"/>
-          <w:szCs w:val="28"/>
-        </w:rPr>
-        <w:t>dụng  trong</w:t>
-      </w:r>
-      <w:proofErr w:type="gramEnd"/>
-      <w:r>
-        <w:rPr>
-          <w:rFonts w:ascii="Times New Roman" w:eastAsia="Times New Roman" w:hAnsi="Times New Roman" w:cs="Times New Roman"/>
-          <w:color w:val="333333"/>
-          <w:sz w:val="28"/>
-          <w:szCs w:val="28"/>
-        </w:rPr>
-        <w:t xml:space="preserve"> các URL  để nó có thể đánh dấu được với công cụ tìm kiếm.</w:t>
+        <w:t> Liên kết sâu, cho phép bạn mã hóa trạng thái của ứng dụng  trong các URL  để nó có thể đánh dấu được với công cụ tìm kiếm.</w:t>
       </w:r>
     </w:p>
     <w:p>
@@ -891,7 +735,6 @@
           <w:szCs w:val="28"/>
         </w:rPr>
       </w:pPr>
-      <w:proofErr w:type="gramStart"/>
       <w:r>
         <w:rPr>
           <w:rFonts w:ascii="Times New Roman" w:hAnsi="Times New Roman" w:cs="Times New Roman"/>
@@ -904,7 +747,6 @@
         </w:rPr>
         <w:t>ng-app</w:t>
       </w:r>
-      <w:proofErr w:type="gramEnd"/>
       <w:r>
         <w:rPr>
           <w:rFonts w:ascii="Times New Roman" w:hAnsi="Times New Roman" w:cs="Times New Roman"/>
@@ -954,7 +796,6 @@
           <w:szCs w:val="28"/>
         </w:rPr>
       </w:pPr>
-      <w:proofErr w:type="gramStart"/>
       <w:r>
         <w:rPr>
           <w:b/>
@@ -965,7 +806,6 @@
         </w:rPr>
         <w:t>ng-model</w:t>
       </w:r>
-      <w:proofErr w:type="gramEnd"/>
       <w:r>
         <w:rPr>
           <w:color w:val="000000"/>
@@ -1009,7 +849,6 @@
           <w:szCs w:val="28"/>
         </w:rPr>
       </w:pPr>
-      <w:proofErr w:type="gramStart"/>
       <w:r>
         <w:rPr>
           <w:b/>
@@ -1020,7 +859,6 @@
         </w:rPr>
         <w:t>ng-bind</w:t>
       </w:r>
-      <w:proofErr w:type="gramEnd"/>
       <w:r>
         <w:rPr>
           <w:color w:val="000000"/>
@@ -1150,17 +988,7 @@
           <w:szCs w:val="28"/>
           <w:shd w:val="clear" w:color="auto" w:fill="FFFFFF"/>
         </w:rPr>
-        <w:t> phiên bản mới nhất về</w:t>
-      </w:r>
-      <w:r>
-        <w:rPr>
-          <w:rFonts w:ascii="Times New Roman" w:hAnsi="Times New Roman" w:cs="Times New Roman"/>
-          <w:color w:val="000000"/>
-          <w:sz w:val="28"/>
-          <w:szCs w:val="28"/>
-          <w:shd w:val="clear" w:color="auto" w:fill="FFFFFF"/>
-        </w:rPr>
-        <w:t xml:space="preserve"> và include vào trang web của bạn</w:t>
+        <w:t> phiên bản mới nhất về và include vào trang web của bạn</w:t>
       </w:r>
     </w:p>
     <w:p>
@@ -1189,7 +1017,6 @@
         </w:rPr>
         <w:t>&lt;</w:t>
       </w:r>
-      <w:proofErr w:type="gramStart"/>
       <w:r>
         <w:rPr>
           <w:rStyle w:val="hljs-name"/>
@@ -1201,7 +1028,6 @@
         </w:rPr>
         <w:t>script</w:t>
       </w:r>
-      <w:proofErr w:type="gramEnd"/>
       <w:r>
         <w:rPr>
           <w:rStyle w:val="hljs-tag"/>
@@ -1359,29 +1185,7 @@
           <w:sz w:val="28"/>
           <w:szCs w:val="28"/>
         </w:rPr>
-        <w:t>&lt;</w:t>
-      </w:r>
-      <w:proofErr w:type="gramStart"/>
-      <w:r>
-        <w:rPr>
-          <w:rStyle w:val="tag"/>
-          <w:rFonts w:ascii="Times New Roman" w:hAnsi="Times New Roman" w:cs="Times New Roman"/>
-          <w:color w:val="000088"/>
-          <w:sz w:val="28"/>
-          <w:szCs w:val="28"/>
-        </w:rPr>
-        <w:t>html</w:t>
-      </w:r>
-      <w:proofErr w:type="gramEnd"/>
-      <w:r>
-        <w:rPr>
-          <w:rStyle w:val="tag"/>
-          <w:rFonts w:ascii="Times New Roman" w:hAnsi="Times New Roman" w:cs="Times New Roman"/>
-          <w:color w:val="000088"/>
-          <w:sz w:val="28"/>
-          <w:szCs w:val="28"/>
-        </w:rPr>
-        <w:t>&gt;</w:t>
+        <w:t>&lt;html&gt;</w:t>
       </w:r>
     </w:p>
     <w:p>
@@ -1427,27 +1231,7 @@
           <w:sz w:val="28"/>
           <w:szCs w:val="28"/>
         </w:rPr>
-        <w:t>&lt;</w:t>
-      </w:r>
-      <w:proofErr w:type="gramStart"/>
-      <w:r>
-        <w:rPr>
-          <w:rFonts w:ascii="Times New Roman" w:eastAsia="Times New Roman" w:hAnsi="Times New Roman" w:cs="Times New Roman"/>
-          <w:color w:val="000088"/>
-          <w:sz w:val="28"/>
-          <w:szCs w:val="28"/>
-        </w:rPr>
-        <w:t>head</w:t>
-      </w:r>
-      <w:proofErr w:type="gramEnd"/>
-      <w:r>
-        <w:rPr>
-          <w:rFonts w:ascii="Times New Roman" w:eastAsia="Times New Roman" w:hAnsi="Times New Roman" w:cs="Times New Roman"/>
-          <w:color w:val="000088"/>
-          <w:sz w:val="28"/>
-          <w:szCs w:val="28"/>
-        </w:rPr>
-        <w:t>&gt;</w:t>
+        <w:t>&lt;head&gt;</w:t>
       </w:r>
     </w:p>
     <w:p>
@@ -1502,19 +1286,8 @@
           <w:sz w:val="28"/>
           <w:szCs w:val="28"/>
         </w:rPr>
-        <w:t>&lt;</w:t>
-      </w:r>
-      <w:proofErr w:type="gramStart"/>
-      <w:r>
-        <w:rPr>
-          <w:rFonts w:ascii="Times New Roman" w:eastAsia="Times New Roman" w:hAnsi="Times New Roman" w:cs="Times New Roman"/>
-          <w:color w:val="000088"/>
-          <w:sz w:val="28"/>
-          <w:szCs w:val="28"/>
-        </w:rPr>
-        <w:t>script</w:t>
-      </w:r>
-      <w:proofErr w:type="gramEnd"/>
+        <w:t>&lt;script</w:t>
+      </w:r>
       <w:r>
         <w:rPr>
           <w:rFonts w:ascii="Times New Roman" w:eastAsia="Times New Roman" w:hAnsi="Times New Roman" w:cs="Times New Roman"/>
@@ -1606,20 +1379,8 @@
           <w:sz w:val="28"/>
           <w:szCs w:val="28"/>
         </w:rPr>
-        <w:t>&lt;</w:t>
-      </w:r>
-      <w:proofErr w:type="gramStart"/>
-      <w:r>
-        <w:rPr>
-          <w:rStyle w:val="tag"/>
-          <w:rFonts w:ascii="Times New Roman" w:hAnsi="Times New Roman" w:cs="Times New Roman"/>
-          <w:color w:val="000088"/>
-          <w:sz w:val="28"/>
-          <w:szCs w:val="28"/>
-        </w:rPr>
-        <w:t>title&gt;</w:t>
-      </w:r>
-      <w:proofErr w:type="gramEnd"/>
+        <w:t>&lt;title&gt;</w:t>
+      </w:r>
       <w:r>
         <w:rPr>
           <w:rStyle w:val="pln"/>
@@ -1714,29 +1475,7 @@
           <w:sz w:val="28"/>
           <w:szCs w:val="28"/>
         </w:rPr>
-        <w:t>&lt;</w:t>
-      </w:r>
-      <w:proofErr w:type="gramStart"/>
-      <w:r>
-        <w:rPr>
-          <w:rStyle w:val="tag"/>
-          <w:rFonts w:ascii="Times New Roman" w:hAnsi="Times New Roman" w:cs="Times New Roman"/>
-          <w:color w:val="000088"/>
-          <w:sz w:val="28"/>
-          <w:szCs w:val="28"/>
-        </w:rPr>
-        <w:t>body</w:t>
-      </w:r>
-      <w:proofErr w:type="gramEnd"/>
-      <w:r>
-        <w:rPr>
-          <w:rStyle w:val="tag"/>
-          <w:rFonts w:ascii="Times New Roman" w:hAnsi="Times New Roman" w:cs="Times New Roman"/>
-          <w:color w:val="000088"/>
-          <w:sz w:val="28"/>
-          <w:szCs w:val="28"/>
-        </w:rPr>
-        <w:t>&gt;</w:t>
+        <w:t>&lt;body&gt;</w:t>
       </w:r>
     </w:p>
     <w:p>
@@ -1866,29 +1605,7 @@
           <w:sz w:val="28"/>
           <w:szCs w:val="28"/>
         </w:rPr>
-        <w:t>&gt;</w:t>
-      </w:r>
-      <w:r>
-        <w:rPr>
-          <w:rStyle w:val="tag"/>
-          <w:rFonts w:ascii="Times New Roman" w:hAnsi="Times New Roman" w:cs="Times New Roman"/>
-          <w:color w:val="000088"/>
-          <w:sz w:val="28"/>
-          <w:szCs w:val="28"/>
-        </w:rPr>
-        <w:t xml:space="preserve"> //định nghĩa ứng dụng A</w:t>
-      </w:r>
-      <w:bookmarkStart w:id="0" w:name="_GoBack"/>
-      <w:bookmarkEnd w:id="0"/>
-      <w:r>
-        <w:rPr>
-          <w:rStyle w:val="tag"/>
-          <w:rFonts w:ascii="Times New Roman" w:hAnsi="Times New Roman" w:cs="Times New Roman"/>
-          <w:color w:val="000088"/>
-          <w:sz w:val="28"/>
-          <w:szCs w:val="28"/>
-        </w:rPr>
-        <w:t>ngularJS sử dụng ng – app directive</w:t>
+        <w:t>&gt; //định nghĩa ứng dụng AngularJS sử dụng ng – app directive</w:t>
       </w:r>
     </w:p>
     <w:p>
@@ -2038,67 +1755,7 @@
           <w:sz w:val="28"/>
           <w:szCs w:val="28"/>
         </w:rPr>
-        <w:t>&gt;&lt;/p&gt;</w:t>
-      </w:r>
-      <w:r>
-        <w:rPr>
-          <w:rStyle w:val="tag"/>
-          <w:rFonts w:ascii="Times New Roman" w:hAnsi="Times New Roman" w:cs="Times New Roman"/>
-          <w:color w:val="000088"/>
-          <w:sz w:val="28"/>
-          <w:szCs w:val="28"/>
-        </w:rPr>
-        <w:t xml:space="preserve"> //</w:t>
-      </w:r>
-      <w:r>
-        <w:rPr>
-          <w:rStyle w:val="tag"/>
-          <w:rFonts w:ascii="Times New Roman" w:hAnsi="Times New Roman" w:cs="Times New Roman"/>
-          <w:color w:val="000088"/>
-          <w:sz w:val="28"/>
-          <w:szCs w:val="28"/>
-        </w:rPr>
-        <w:t xml:space="preserve">định nghĩa </w:t>
-      </w:r>
-      <w:r>
-        <w:rPr>
-          <w:rStyle w:val="tag"/>
-          <w:rFonts w:ascii="Times New Roman" w:hAnsi="Times New Roman" w:cs="Times New Roman"/>
-          <w:color w:val="000088"/>
-          <w:sz w:val="28"/>
-          <w:szCs w:val="28"/>
-        </w:rPr>
-        <w:t>tên 1 model</w:t>
-      </w:r>
-      <w:r>
-        <w:rPr>
-          <w:rStyle w:val="tag"/>
-          <w:rFonts w:ascii="Times New Roman" w:hAnsi="Times New Roman" w:cs="Times New Roman"/>
-          <w:color w:val="000088"/>
-          <w:sz w:val="28"/>
-          <w:szCs w:val="28"/>
-        </w:rPr>
-        <w:t xml:space="preserve"> sử dụng ng –</w:t>
-      </w:r>
-      <w:r>
-        <w:rPr>
-          <w:rStyle w:val="tag"/>
-          <w:rFonts w:ascii="Times New Roman" w:hAnsi="Times New Roman" w:cs="Times New Roman"/>
-          <w:color w:val="000088"/>
-          <w:sz w:val="28"/>
-          <w:szCs w:val="28"/>
-        </w:rPr>
-        <w:t xml:space="preserve"> model</w:t>
-      </w:r>
-      <w:r>
-        <w:rPr>
-          <w:rStyle w:val="tag"/>
-          <w:rFonts w:ascii="Times New Roman" w:hAnsi="Times New Roman" w:cs="Times New Roman"/>
-          <w:color w:val="000088"/>
-          <w:sz w:val="28"/>
-          <w:szCs w:val="28"/>
-        </w:rPr>
-        <w:t xml:space="preserve"> directive</w:t>
+        <w:t>&gt;&lt;/p&gt; //định nghĩa tên 1 model sử dụng ng – model directive</w:t>
       </w:r>
     </w:p>
     <w:p>
@@ -2210,7 +1867,6 @@
         </w:rPr>
         <w:t>&gt;&lt;/span&gt;</w:t>
       </w:r>
-      <w:proofErr w:type="gramStart"/>
       <w:r>
         <w:rPr>
           <w:rStyle w:val="pln"/>
@@ -2229,9 +1885,8 @@
           <w:sz w:val="28"/>
           <w:szCs w:val="28"/>
         </w:rPr>
-        <w:t>&lt;</w:t>
-      </w:r>
-      <w:proofErr w:type="gramEnd"/>
+        <w:t xml:space="preserve">&lt;/p&gt; // gắn kết giá </w:t>
+      </w:r>
       <w:r>
         <w:rPr>
           <w:rStyle w:val="tag"/>
@@ -2240,7 +1895,7 @@
           <w:sz w:val="28"/>
           <w:szCs w:val="28"/>
         </w:rPr>
-        <w:t>/p&gt;</w:t>
+        <w:t xml:space="preserve">trị model được   định nghĩa ở </w:t>
       </w:r>
       <w:r>
         <w:rPr>
@@ -2250,26 +1905,6 @@
           <w:sz w:val="28"/>
           <w:szCs w:val="28"/>
         </w:rPr>
-        <w:t xml:space="preserve"> // gắn kết giá </w:t>
-      </w:r>
-      <w:r>
-        <w:rPr>
-          <w:rStyle w:val="tag"/>
-          <w:rFonts w:ascii="Times New Roman" w:hAnsi="Times New Roman" w:cs="Times New Roman"/>
-          <w:color w:val="000088"/>
-          <w:sz w:val="28"/>
-          <w:szCs w:val="28"/>
-        </w:rPr>
-        <w:t xml:space="preserve">trị model được   định nghĩa ở </w:t>
-      </w:r>
-      <w:r>
-        <w:rPr>
-          <w:rStyle w:val="tag"/>
-          <w:rFonts w:ascii="Times New Roman" w:hAnsi="Times New Roman" w:cs="Times New Roman"/>
-          <w:color w:val="000088"/>
-          <w:sz w:val="28"/>
-          <w:szCs w:val="28"/>
-        </w:rPr>
         <w:t xml:space="preserve">trên bằng </w:t>
       </w:r>
       <w:r>
@@ -2280,17 +1915,7 @@
           <w:sz w:val="28"/>
           <w:szCs w:val="28"/>
         </w:rPr>
-        <w:t>ng-bind</w:t>
-      </w:r>
-      <w:r>
-        <w:rPr>
-          <w:rStyle w:val="atn"/>
-          <w:rFonts w:ascii="Times New Roman" w:hAnsi="Times New Roman" w:cs="Times New Roman"/>
-          <w:color w:val="7F0055"/>
-          <w:sz w:val="28"/>
-          <w:szCs w:val="28"/>
-        </w:rPr>
-        <w:t xml:space="preserve"> directive</w:t>
+        <w:t>ng-bind directive</w:t>
       </w:r>
     </w:p>
     <w:p>
@@ -2466,6 +2091,2441 @@
     </w:p>
     <w:p>
       <w:pPr>
+        <w:shd w:val="clear" w:color="auto" w:fill="FFFFFF"/>
+        <w:spacing w:before="225" w:after="150" w:line="240" w:lineRule="auto"/>
+        <w:outlineLvl w:val="1"/>
+        <w:rPr>
+          <w:rFonts w:ascii="Helvetica" w:eastAsia="Times New Roman" w:hAnsi="Helvetica" w:cs="Helvetica"/>
+          <w:color w:val="333333"/>
+          <w:sz w:val="26"/>
+          <w:szCs w:val="26"/>
+        </w:rPr>
+      </w:pPr>
+      <w:r>
+        <w:rPr>
+          <w:rFonts w:ascii="Helvetica" w:eastAsia="Times New Roman" w:hAnsi="Helvetica" w:cs="Helvetica"/>
+          <w:color w:val="333333"/>
+          <w:sz w:val="26"/>
+          <w:szCs w:val="26"/>
+        </w:rPr>
+        <w:t>AngularJS module</w:t>
+      </w:r>
+    </w:p>
+    <w:p>
+      <w:pPr>
+        <w:pStyle w:val="Heading2"/>
+        <w:shd w:val="clear" w:color="auto" w:fill="FFFFFF"/>
+        <w:spacing w:before="225" w:beforeAutospacing="0" w:after="150" w:afterAutospacing="0"/>
+        <w:rPr>
+          <w:rFonts w:ascii="Helvetica" w:hAnsi="Helvetica" w:cs="Helvetica"/>
+          <w:b w:val="0"/>
+          <w:bCs w:val="0"/>
+          <w:color w:val="333333"/>
+          <w:sz w:val="26"/>
+          <w:szCs w:val="26"/>
+        </w:rPr>
+      </w:pPr>
+      <w:r>
+        <w:rPr>
+          <w:rFonts w:ascii="Helvetica" w:hAnsi="Helvetica" w:cs="Helvetica"/>
+          <w:color w:val="333333"/>
+          <w:sz w:val="20"/>
+          <w:szCs w:val="20"/>
+          <w:shd w:val="clear" w:color="auto" w:fill="FFFFFF"/>
+        </w:rPr>
+        <w:t>AngularJS module dùng để định nghĩa một ứng dụng AngularJS</w:t>
+      </w:r>
+      <w:r>
+        <w:rPr>
+          <w:rFonts w:ascii="Helvetica" w:hAnsi="Helvetica" w:cs="Helvetica"/>
+          <w:b w:val="0"/>
+          <w:bCs w:val="0"/>
+          <w:color w:val="333333"/>
+          <w:sz w:val="26"/>
+          <w:szCs w:val="26"/>
+        </w:rPr>
+        <w:t>Tạo module trong AngularJS</w:t>
+      </w:r>
+    </w:p>
+    <w:p>
+      <w:pPr>
+        <w:shd w:val="clear" w:color="auto" w:fill="FFFFFF"/>
+        <w:spacing w:before="150" w:after="150" w:line="240" w:lineRule="auto"/>
+        <w:rPr>
+          <w:rFonts w:ascii="Helvetica" w:eastAsia="Times New Roman" w:hAnsi="Helvetica" w:cs="Helvetica"/>
+          <w:color w:val="333333"/>
+          <w:sz w:val="20"/>
+          <w:szCs w:val="20"/>
+        </w:rPr>
+      </w:pPr>
+      <w:r>
+        <w:rPr>
+          <w:rFonts w:ascii="Helvetica" w:eastAsia="Times New Roman" w:hAnsi="Helvetica" w:cs="Helvetica"/>
+          <w:color w:val="333333"/>
+          <w:sz w:val="20"/>
+          <w:szCs w:val="20"/>
+        </w:rPr>
+        <w:t>Để tạo 1 module trong AngularJS chúng ta sử dụng hàm </w:t>
+      </w:r>
+      <w:r>
+        <w:rPr>
+          <w:rFonts w:ascii="Consolas" w:eastAsia="Times New Roman" w:hAnsi="Consolas" w:cs="Consolas"/>
+          <w:color w:val="333333"/>
+          <w:sz w:val="18"/>
+          <w:szCs w:val="18"/>
+          <w:shd w:val="clear" w:color="auto" w:fill="EFF0F1"/>
+        </w:rPr>
+        <w:t>angular.module</w:t>
+      </w:r>
+      <w:r>
+        <w:rPr>
+          <w:rFonts w:ascii="Helvetica" w:eastAsia="Times New Roman" w:hAnsi="Helvetica" w:cs="Helvetica"/>
+          <w:color w:val="333333"/>
+          <w:sz w:val="20"/>
+          <w:szCs w:val="20"/>
+        </w:rPr>
+        <w:t>:</w:t>
+      </w:r>
+    </w:p>
+    <w:p>
+      <w:pPr>
+        <w:pBdr>
+          <w:top w:val="single" w:sz="6" w:space="7" w:color="CCCCCC"/>
+          <w:left w:val="single" w:sz="6" w:space="7" w:color="CCCCCC"/>
+          <w:bottom w:val="single" w:sz="6" w:space="7" w:color="CCCCCC"/>
+          <w:right w:val="single" w:sz="6" w:space="7" w:color="CCCCCC"/>
+        </w:pBdr>
+        <w:tabs>
+          <w:tab w:val="left" w:pos="916"/>
+          <w:tab w:val="left" w:pos="1832"/>
+          <w:tab w:val="left" w:pos="2748"/>
+          <w:tab w:val="left" w:pos="3664"/>
+          <w:tab w:val="left" w:pos="4580"/>
+          <w:tab w:val="left" w:pos="5496"/>
+          <w:tab w:val="left" w:pos="6412"/>
+          <w:tab w:val="left" w:pos="7328"/>
+          <w:tab w:val="left" w:pos="8244"/>
+          <w:tab w:val="left" w:pos="9160"/>
+          <w:tab w:val="left" w:pos="10076"/>
+          <w:tab w:val="left" w:pos="10992"/>
+          <w:tab w:val="left" w:pos="11908"/>
+          <w:tab w:val="left" w:pos="12824"/>
+          <w:tab w:val="left" w:pos="13740"/>
+          <w:tab w:val="left" w:pos="14656"/>
+        </w:tabs>
+        <w:wordWrap w:val="0"/>
+        <w:spacing w:after="150" w:line="240" w:lineRule="auto"/>
+        <w:rPr>
+          <w:rFonts w:ascii="Consolas" w:eastAsia="Times New Roman" w:hAnsi="Consolas" w:cs="Consolas"/>
+          <w:color w:val="333333"/>
+          <w:sz w:val="20"/>
+          <w:szCs w:val="20"/>
+          <w:shd w:val="clear" w:color="auto" w:fill="F8F8F8"/>
+        </w:rPr>
+      </w:pPr>
+      <w:r>
+        <w:rPr>
+          <w:rFonts w:ascii="Consolas" w:eastAsia="Times New Roman" w:hAnsi="Consolas" w:cs="Consolas"/>
+          <w:color w:val="000080"/>
+          <w:sz w:val="20"/>
+          <w:szCs w:val="20"/>
+          <w:shd w:val="clear" w:color="auto" w:fill="F8F8F8"/>
+        </w:rPr>
+        <w:t xml:space="preserve">&lt;div </w:t>
+      </w:r>
+      <w:r>
+        <w:rPr>
+          <w:rFonts w:ascii="Consolas" w:eastAsia="Times New Roman" w:hAnsi="Consolas" w:cs="Consolas"/>
+          <w:color w:val="008080"/>
+          <w:sz w:val="20"/>
+          <w:szCs w:val="20"/>
+          <w:shd w:val="clear" w:color="auto" w:fill="F8F8F8"/>
+        </w:rPr>
+        <w:t>ng-app</w:t>
+      </w:r>
+      <w:r>
+        <w:rPr>
+          <w:rFonts w:ascii="Consolas" w:eastAsia="Times New Roman" w:hAnsi="Consolas" w:cs="Consolas"/>
+          <w:color w:val="000080"/>
+          <w:sz w:val="20"/>
+          <w:szCs w:val="20"/>
+          <w:shd w:val="clear" w:color="auto" w:fill="F8F8F8"/>
+        </w:rPr>
+        <w:t>=</w:t>
+      </w:r>
+      <w:r>
+        <w:rPr>
+          <w:rFonts w:ascii="Consolas" w:eastAsia="Times New Roman" w:hAnsi="Consolas" w:cs="Consolas"/>
+          <w:color w:val="DD1144"/>
+          <w:sz w:val="20"/>
+          <w:szCs w:val="20"/>
+          <w:shd w:val="clear" w:color="auto" w:fill="F8F8F8"/>
+        </w:rPr>
+        <w:t>"myApp"</w:t>
+      </w:r>
+      <w:r>
+        <w:rPr>
+          <w:rFonts w:ascii="Consolas" w:eastAsia="Times New Roman" w:hAnsi="Consolas" w:cs="Consolas"/>
+          <w:color w:val="000080"/>
+          <w:sz w:val="20"/>
+          <w:szCs w:val="20"/>
+          <w:shd w:val="clear" w:color="auto" w:fill="F8F8F8"/>
+        </w:rPr>
+        <w:t>&gt;</w:t>
+      </w:r>
+      <w:r>
+        <w:rPr>
+          <w:rFonts w:ascii="Consolas" w:eastAsia="Times New Roman" w:hAnsi="Consolas" w:cs="Consolas"/>
+          <w:color w:val="333333"/>
+          <w:sz w:val="20"/>
+          <w:szCs w:val="20"/>
+          <w:shd w:val="clear" w:color="auto" w:fill="F8F8F8"/>
+        </w:rPr>
+        <w:t>...</w:t>
+      </w:r>
+      <w:r>
+        <w:rPr>
+          <w:rFonts w:ascii="Consolas" w:eastAsia="Times New Roman" w:hAnsi="Consolas" w:cs="Consolas"/>
+          <w:color w:val="000080"/>
+          <w:sz w:val="20"/>
+          <w:szCs w:val="20"/>
+          <w:shd w:val="clear" w:color="auto" w:fill="F8F8F8"/>
+        </w:rPr>
+        <w:t>&lt;/div&gt;</w:t>
+      </w:r>
+    </w:p>
+    <w:p>
+      <w:pPr>
+        <w:pBdr>
+          <w:top w:val="single" w:sz="6" w:space="7" w:color="CCCCCC"/>
+          <w:left w:val="single" w:sz="6" w:space="7" w:color="CCCCCC"/>
+          <w:bottom w:val="single" w:sz="6" w:space="7" w:color="CCCCCC"/>
+          <w:right w:val="single" w:sz="6" w:space="7" w:color="CCCCCC"/>
+        </w:pBdr>
+        <w:tabs>
+          <w:tab w:val="left" w:pos="916"/>
+          <w:tab w:val="left" w:pos="1832"/>
+          <w:tab w:val="left" w:pos="2748"/>
+          <w:tab w:val="left" w:pos="3664"/>
+          <w:tab w:val="left" w:pos="4580"/>
+          <w:tab w:val="left" w:pos="5496"/>
+          <w:tab w:val="left" w:pos="6412"/>
+          <w:tab w:val="left" w:pos="7328"/>
+          <w:tab w:val="left" w:pos="8244"/>
+          <w:tab w:val="left" w:pos="9160"/>
+          <w:tab w:val="left" w:pos="10076"/>
+          <w:tab w:val="left" w:pos="10992"/>
+          <w:tab w:val="left" w:pos="11908"/>
+          <w:tab w:val="left" w:pos="12824"/>
+          <w:tab w:val="left" w:pos="13740"/>
+          <w:tab w:val="left" w:pos="14656"/>
+        </w:tabs>
+        <w:wordWrap w:val="0"/>
+        <w:spacing w:after="150" w:line="240" w:lineRule="auto"/>
+        <w:rPr>
+          <w:rFonts w:ascii="Consolas" w:eastAsia="Times New Roman" w:hAnsi="Consolas" w:cs="Consolas"/>
+          <w:color w:val="333333"/>
+          <w:sz w:val="20"/>
+          <w:szCs w:val="20"/>
+          <w:shd w:val="clear" w:color="auto" w:fill="F8F8F8"/>
+        </w:rPr>
+      </w:pPr>
+    </w:p>
+    <w:p>
+      <w:pPr>
+        <w:pBdr>
+          <w:top w:val="single" w:sz="6" w:space="7" w:color="CCCCCC"/>
+          <w:left w:val="single" w:sz="6" w:space="7" w:color="CCCCCC"/>
+          <w:bottom w:val="single" w:sz="6" w:space="7" w:color="CCCCCC"/>
+          <w:right w:val="single" w:sz="6" w:space="7" w:color="CCCCCC"/>
+        </w:pBdr>
+        <w:tabs>
+          <w:tab w:val="left" w:pos="916"/>
+          <w:tab w:val="left" w:pos="1832"/>
+          <w:tab w:val="left" w:pos="2748"/>
+          <w:tab w:val="left" w:pos="3664"/>
+          <w:tab w:val="left" w:pos="4580"/>
+          <w:tab w:val="left" w:pos="5496"/>
+          <w:tab w:val="left" w:pos="6412"/>
+          <w:tab w:val="left" w:pos="7328"/>
+          <w:tab w:val="left" w:pos="8244"/>
+          <w:tab w:val="left" w:pos="9160"/>
+          <w:tab w:val="left" w:pos="10076"/>
+          <w:tab w:val="left" w:pos="10992"/>
+          <w:tab w:val="left" w:pos="11908"/>
+          <w:tab w:val="left" w:pos="12824"/>
+          <w:tab w:val="left" w:pos="13740"/>
+          <w:tab w:val="left" w:pos="14656"/>
+        </w:tabs>
+        <w:wordWrap w:val="0"/>
+        <w:spacing w:after="150" w:line="240" w:lineRule="auto"/>
+        <w:rPr>
+          <w:rFonts w:ascii="Consolas" w:eastAsia="Times New Roman" w:hAnsi="Consolas" w:cs="Consolas"/>
+          <w:color w:val="333333"/>
+          <w:sz w:val="20"/>
+          <w:szCs w:val="20"/>
+          <w:shd w:val="clear" w:color="auto" w:fill="F8F8F8"/>
+        </w:rPr>
+      </w:pPr>
+      <w:r>
+        <w:rPr>
+          <w:rFonts w:ascii="Consolas" w:eastAsia="Times New Roman" w:hAnsi="Consolas" w:cs="Consolas"/>
+          <w:color w:val="000080"/>
+          <w:sz w:val="20"/>
+          <w:szCs w:val="20"/>
+          <w:shd w:val="clear" w:color="auto" w:fill="F8F8F8"/>
+        </w:rPr>
+        <w:t>&lt;script&gt;</w:t>
+      </w:r>
+    </w:p>
+    <w:p>
+      <w:pPr>
+        <w:pBdr>
+          <w:top w:val="single" w:sz="6" w:space="7" w:color="CCCCCC"/>
+          <w:left w:val="single" w:sz="6" w:space="7" w:color="CCCCCC"/>
+          <w:bottom w:val="single" w:sz="6" w:space="7" w:color="CCCCCC"/>
+          <w:right w:val="single" w:sz="6" w:space="7" w:color="CCCCCC"/>
+        </w:pBdr>
+        <w:tabs>
+          <w:tab w:val="left" w:pos="916"/>
+          <w:tab w:val="left" w:pos="1832"/>
+          <w:tab w:val="left" w:pos="2748"/>
+          <w:tab w:val="left" w:pos="3664"/>
+          <w:tab w:val="left" w:pos="4580"/>
+          <w:tab w:val="left" w:pos="5496"/>
+          <w:tab w:val="left" w:pos="6412"/>
+          <w:tab w:val="left" w:pos="7328"/>
+          <w:tab w:val="left" w:pos="8244"/>
+          <w:tab w:val="left" w:pos="9160"/>
+          <w:tab w:val="left" w:pos="10076"/>
+          <w:tab w:val="left" w:pos="10992"/>
+          <w:tab w:val="left" w:pos="11908"/>
+          <w:tab w:val="left" w:pos="12824"/>
+          <w:tab w:val="left" w:pos="13740"/>
+          <w:tab w:val="left" w:pos="14656"/>
+        </w:tabs>
+        <w:wordWrap w:val="0"/>
+        <w:spacing w:after="150" w:line="240" w:lineRule="auto"/>
+        <w:rPr>
+          <w:rFonts w:ascii="Consolas" w:eastAsia="Times New Roman" w:hAnsi="Consolas" w:cs="Consolas"/>
+          <w:color w:val="333333"/>
+          <w:sz w:val="20"/>
+          <w:szCs w:val="20"/>
+          <w:shd w:val="clear" w:color="auto" w:fill="F8F8F8"/>
+        </w:rPr>
+      </w:pPr>
+    </w:p>
+    <w:p>
+      <w:pPr>
+        <w:pBdr>
+          <w:top w:val="single" w:sz="6" w:space="7" w:color="CCCCCC"/>
+          <w:left w:val="single" w:sz="6" w:space="7" w:color="CCCCCC"/>
+          <w:bottom w:val="single" w:sz="6" w:space="7" w:color="CCCCCC"/>
+          <w:right w:val="single" w:sz="6" w:space="7" w:color="CCCCCC"/>
+        </w:pBdr>
+        <w:tabs>
+          <w:tab w:val="left" w:pos="916"/>
+          <w:tab w:val="left" w:pos="1832"/>
+          <w:tab w:val="left" w:pos="2748"/>
+          <w:tab w:val="left" w:pos="3664"/>
+          <w:tab w:val="left" w:pos="4580"/>
+          <w:tab w:val="left" w:pos="5496"/>
+          <w:tab w:val="left" w:pos="6412"/>
+          <w:tab w:val="left" w:pos="7328"/>
+          <w:tab w:val="left" w:pos="8244"/>
+          <w:tab w:val="left" w:pos="9160"/>
+          <w:tab w:val="left" w:pos="10076"/>
+          <w:tab w:val="left" w:pos="10992"/>
+          <w:tab w:val="left" w:pos="11908"/>
+          <w:tab w:val="left" w:pos="12824"/>
+          <w:tab w:val="left" w:pos="13740"/>
+          <w:tab w:val="left" w:pos="14656"/>
+        </w:tabs>
+        <w:wordWrap w:val="0"/>
+        <w:spacing w:after="150" w:line="240" w:lineRule="auto"/>
+        <w:rPr>
+          <w:rFonts w:ascii="Consolas" w:eastAsia="Times New Roman" w:hAnsi="Consolas" w:cs="Consolas"/>
+          <w:color w:val="333333"/>
+          <w:sz w:val="20"/>
+          <w:szCs w:val="20"/>
+          <w:shd w:val="clear" w:color="auto" w:fill="F8F8F8"/>
+        </w:rPr>
+      </w:pPr>
+      <w:r>
+        <w:rPr>
+          <w:rFonts w:ascii="Consolas" w:eastAsia="Times New Roman" w:hAnsi="Consolas" w:cs="Consolas"/>
+          <w:b/>
+          <w:bCs/>
+          <w:color w:val="333333"/>
+          <w:sz w:val="20"/>
+          <w:szCs w:val="20"/>
+          <w:shd w:val="clear" w:color="auto" w:fill="F8F8F8"/>
+        </w:rPr>
+        <w:t>var</w:t>
+      </w:r>
+      <w:r>
+        <w:rPr>
+          <w:rFonts w:ascii="Consolas" w:eastAsia="Times New Roman" w:hAnsi="Consolas" w:cs="Consolas"/>
+          <w:color w:val="333333"/>
+          <w:sz w:val="20"/>
+          <w:szCs w:val="20"/>
+          <w:shd w:val="clear" w:color="auto" w:fill="F8F8F8"/>
+        </w:rPr>
+        <w:t xml:space="preserve"> app = angular.module(</w:t>
+      </w:r>
+      <w:r>
+        <w:rPr>
+          <w:rFonts w:ascii="Consolas" w:eastAsia="Times New Roman" w:hAnsi="Consolas" w:cs="Consolas"/>
+          <w:color w:val="DD1144"/>
+          <w:sz w:val="20"/>
+          <w:szCs w:val="20"/>
+          <w:shd w:val="clear" w:color="auto" w:fill="F8F8F8"/>
+        </w:rPr>
+        <w:t>"myApp"</w:t>
+      </w:r>
+      <w:r>
+        <w:rPr>
+          <w:rFonts w:ascii="Consolas" w:eastAsia="Times New Roman" w:hAnsi="Consolas" w:cs="Consolas"/>
+          <w:color w:val="333333"/>
+          <w:sz w:val="20"/>
+          <w:szCs w:val="20"/>
+          <w:shd w:val="clear" w:color="auto" w:fill="F8F8F8"/>
+        </w:rPr>
+        <w:t xml:space="preserve">, []); </w:t>
+      </w:r>
+    </w:p>
+    <w:p>
+      <w:pPr>
+        <w:pBdr>
+          <w:top w:val="single" w:sz="6" w:space="7" w:color="CCCCCC"/>
+          <w:left w:val="single" w:sz="6" w:space="7" w:color="CCCCCC"/>
+          <w:bottom w:val="single" w:sz="6" w:space="7" w:color="CCCCCC"/>
+          <w:right w:val="single" w:sz="6" w:space="7" w:color="CCCCCC"/>
+        </w:pBdr>
+        <w:tabs>
+          <w:tab w:val="left" w:pos="916"/>
+          <w:tab w:val="left" w:pos="1832"/>
+          <w:tab w:val="left" w:pos="2748"/>
+          <w:tab w:val="left" w:pos="3664"/>
+          <w:tab w:val="left" w:pos="4580"/>
+          <w:tab w:val="left" w:pos="5496"/>
+          <w:tab w:val="left" w:pos="6412"/>
+          <w:tab w:val="left" w:pos="7328"/>
+          <w:tab w:val="left" w:pos="8244"/>
+          <w:tab w:val="left" w:pos="9160"/>
+          <w:tab w:val="left" w:pos="10076"/>
+          <w:tab w:val="left" w:pos="10992"/>
+          <w:tab w:val="left" w:pos="11908"/>
+          <w:tab w:val="left" w:pos="12824"/>
+          <w:tab w:val="left" w:pos="13740"/>
+          <w:tab w:val="left" w:pos="14656"/>
+        </w:tabs>
+        <w:wordWrap w:val="0"/>
+        <w:spacing w:after="150" w:line="240" w:lineRule="auto"/>
+        <w:rPr>
+          <w:rFonts w:ascii="Consolas" w:eastAsia="Times New Roman" w:hAnsi="Consolas" w:cs="Consolas"/>
+          <w:color w:val="333333"/>
+          <w:sz w:val="20"/>
+          <w:szCs w:val="20"/>
+          <w:shd w:val="clear" w:color="auto" w:fill="F8F8F8"/>
+        </w:rPr>
+      </w:pPr>
+    </w:p>
+    <w:p>
+      <w:pPr>
+        <w:pBdr>
+          <w:top w:val="single" w:sz="6" w:space="7" w:color="CCCCCC"/>
+          <w:left w:val="single" w:sz="6" w:space="7" w:color="CCCCCC"/>
+          <w:bottom w:val="single" w:sz="6" w:space="7" w:color="CCCCCC"/>
+          <w:right w:val="single" w:sz="6" w:space="7" w:color="CCCCCC"/>
+        </w:pBdr>
+        <w:tabs>
+          <w:tab w:val="left" w:pos="916"/>
+          <w:tab w:val="left" w:pos="1832"/>
+          <w:tab w:val="left" w:pos="2748"/>
+          <w:tab w:val="left" w:pos="3664"/>
+          <w:tab w:val="left" w:pos="4580"/>
+          <w:tab w:val="left" w:pos="5496"/>
+          <w:tab w:val="left" w:pos="6412"/>
+          <w:tab w:val="left" w:pos="7328"/>
+          <w:tab w:val="left" w:pos="8244"/>
+          <w:tab w:val="left" w:pos="9160"/>
+          <w:tab w:val="left" w:pos="10076"/>
+          <w:tab w:val="left" w:pos="10992"/>
+          <w:tab w:val="left" w:pos="11908"/>
+          <w:tab w:val="left" w:pos="12824"/>
+          <w:tab w:val="left" w:pos="13740"/>
+          <w:tab w:val="left" w:pos="14656"/>
+        </w:tabs>
+        <w:wordWrap w:val="0"/>
+        <w:spacing w:after="150" w:line="240" w:lineRule="auto"/>
+        <w:rPr>
+          <w:rFonts w:ascii="Consolas" w:eastAsia="Times New Roman" w:hAnsi="Consolas" w:cs="Consolas"/>
+          <w:color w:val="333333"/>
+          <w:sz w:val="20"/>
+          <w:szCs w:val="20"/>
+        </w:rPr>
+      </w:pPr>
+      <w:r>
+        <w:rPr>
+          <w:rFonts w:ascii="Consolas" w:eastAsia="Times New Roman" w:hAnsi="Consolas" w:cs="Consolas"/>
+          <w:color w:val="000080"/>
+          <w:sz w:val="20"/>
+          <w:szCs w:val="20"/>
+          <w:shd w:val="clear" w:color="auto" w:fill="F8F8F8"/>
+        </w:rPr>
+        <w:t>&lt;/script&gt;</w:t>
+      </w:r>
+    </w:p>
+    <w:p>
+      <w:pPr>
+        <w:pStyle w:val="Heading2"/>
+        <w:shd w:val="clear" w:color="auto" w:fill="FFFFFF"/>
+        <w:spacing w:before="225" w:beforeAutospacing="0" w:after="150" w:afterAutospacing="0"/>
+        <w:rPr>
+          <w:rFonts w:ascii="Helvetica" w:hAnsi="Helvetica" w:cs="Helvetica"/>
+          <w:b w:val="0"/>
+          <w:bCs w:val="0"/>
+          <w:color w:val="333333"/>
+          <w:sz w:val="26"/>
+          <w:szCs w:val="26"/>
+        </w:rPr>
+      </w:pPr>
+      <w:r>
+        <w:rPr>
+          <w:rFonts w:ascii="Helvetica" w:hAnsi="Helvetica" w:cs="Helvetica"/>
+          <w:b w:val="0"/>
+          <w:bCs w:val="0"/>
+          <w:color w:val="333333"/>
+          <w:sz w:val="26"/>
+          <w:szCs w:val="26"/>
+        </w:rPr>
+        <w:t>Thêm controller vào module</w:t>
+      </w:r>
+    </w:p>
+    <w:p>
+      <w:pPr>
+        <w:pStyle w:val="NormalWeb"/>
+        <w:shd w:val="clear" w:color="auto" w:fill="FFFFFF"/>
+        <w:spacing w:before="150" w:beforeAutospacing="0" w:after="150" w:afterAutospacing="0"/>
+        <w:rPr>
+          <w:rFonts w:ascii="Helvetica" w:hAnsi="Helvetica" w:cs="Helvetica"/>
+          <w:color w:val="333333"/>
+          <w:sz w:val="20"/>
+          <w:szCs w:val="20"/>
+        </w:rPr>
+      </w:pPr>
+      <w:r>
+        <w:rPr>
+          <w:rFonts w:ascii="Helvetica" w:hAnsi="Helvetica" w:cs="Helvetica"/>
+          <w:color w:val="333333"/>
+          <w:sz w:val="20"/>
+          <w:szCs w:val="20"/>
+        </w:rPr>
+        <w:t>Ví dụ dưới đây sẽ thêm controller vào module </w:t>
+      </w:r>
+      <w:r>
+        <w:rPr>
+          <w:rStyle w:val="Strong"/>
+          <w:rFonts w:ascii="Helvetica" w:hAnsi="Helvetica" w:cs="Helvetica"/>
+          <w:color w:val="333333"/>
+          <w:sz w:val="20"/>
+          <w:szCs w:val="20"/>
+        </w:rPr>
+        <w:t>app</w:t>
+      </w:r>
+      <w:r>
+        <w:rPr>
+          <w:rFonts w:ascii="Helvetica" w:hAnsi="Helvetica" w:cs="Helvetica"/>
+          <w:color w:val="333333"/>
+          <w:sz w:val="20"/>
+          <w:szCs w:val="20"/>
+        </w:rPr>
+        <w:t> mới được định nghĩa và gán các giá trị cho các biến dùng trong ứng dụng..</w:t>
+      </w:r>
+    </w:p>
+    <w:p>
+      <w:pPr>
+        <w:pStyle w:val="HTMLPreformatted"/>
+        <w:pBdr>
+          <w:top w:val="single" w:sz="6" w:space="7" w:color="CCCCCC"/>
+          <w:left w:val="single" w:sz="6" w:space="7" w:color="CCCCCC"/>
+          <w:bottom w:val="single" w:sz="6" w:space="7" w:color="CCCCCC"/>
+          <w:right w:val="single" w:sz="6" w:space="7" w:color="CCCCCC"/>
+        </w:pBdr>
+        <w:wordWrap w:val="0"/>
+        <w:spacing w:after="150"/>
+        <w:rPr>
+          <w:rStyle w:val="HTMLCode"/>
+          <w:rFonts w:ascii="Consolas" w:hAnsi="Consolas" w:cs="Consolas"/>
+          <w:color w:val="333333"/>
+          <w:shd w:val="clear" w:color="auto" w:fill="F8F8F8"/>
+        </w:rPr>
+      </w:pPr>
+      <w:r>
+        <w:rPr>
+          <w:rStyle w:val="hljs-tag"/>
+          <w:rFonts w:ascii="Consolas" w:hAnsi="Consolas" w:cs="Consolas"/>
+          <w:color w:val="000080"/>
+          <w:shd w:val="clear" w:color="auto" w:fill="F8F8F8"/>
+        </w:rPr>
+        <w:t>&lt;</w:t>
+      </w:r>
+      <w:r>
+        <w:rPr>
+          <w:rStyle w:val="hljs-name"/>
+          <w:rFonts w:ascii="Consolas" w:hAnsi="Consolas" w:cs="Consolas"/>
+          <w:color w:val="000080"/>
+          <w:shd w:val="clear" w:color="auto" w:fill="F8F8F8"/>
+        </w:rPr>
+        <w:t>div</w:t>
+      </w:r>
+      <w:r>
+        <w:rPr>
+          <w:rStyle w:val="hljs-tag"/>
+          <w:rFonts w:ascii="Consolas" w:hAnsi="Consolas" w:cs="Consolas"/>
+          <w:color w:val="000080"/>
+          <w:shd w:val="clear" w:color="auto" w:fill="F8F8F8"/>
+        </w:rPr>
+        <w:t xml:space="preserve"> </w:t>
+      </w:r>
+      <w:r>
+        <w:rPr>
+          <w:rStyle w:val="hljs-attr"/>
+          <w:rFonts w:ascii="Consolas" w:hAnsi="Consolas" w:cs="Consolas"/>
+          <w:color w:val="008080"/>
+          <w:shd w:val="clear" w:color="auto" w:fill="F8F8F8"/>
+        </w:rPr>
+        <w:t>ng-app</w:t>
+      </w:r>
+      <w:r>
+        <w:rPr>
+          <w:rStyle w:val="hljs-tag"/>
+          <w:rFonts w:ascii="Consolas" w:hAnsi="Consolas" w:cs="Consolas"/>
+          <w:color w:val="000080"/>
+          <w:shd w:val="clear" w:color="auto" w:fill="F8F8F8"/>
+        </w:rPr>
+        <w:t>=</w:t>
+      </w:r>
+      <w:r>
+        <w:rPr>
+          <w:rStyle w:val="hljs-string"/>
+          <w:rFonts w:ascii="Consolas" w:hAnsi="Consolas" w:cs="Consolas"/>
+          <w:color w:val="DD1144"/>
+          <w:shd w:val="clear" w:color="auto" w:fill="F8F8F8"/>
+        </w:rPr>
+        <w:t>"myApp"</w:t>
+      </w:r>
+      <w:r>
+        <w:rPr>
+          <w:rStyle w:val="hljs-tag"/>
+          <w:rFonts w:ascii="Consolas" w:hAnsi="Consolas" w:cs="Consolas"/>
+          <w:color w:val="000080"/>
+          <w:shd w:val="clear" w:color="auto" w:fill="F8F8F8"/>
+        </w:rPr>
+        <w:t xml:space="preserve"> </w:t>
+      </w:r>
+      <w:r>
+        <w:rPr>
+          <w:rStyle w:val="hljs-attr"/>
+          <w:rFonts w:ascii="Consolas" w:hAnsi="Consolas" w:cs="Consolas"/>
+          <w:color w:val="008080"/>
+          <w:shd w:val="clear" w:color="auto" w:fill="F8F8F8"/>
+        </w:rPr>
+        <w:t>ng-controller</w:t>
+      </w:r>
+      <w:r>
+        <w:rPr>
+          <w:rStyle w:val="hljs-tag"/>
+          <w:rFonts w:ascii="Consolas" w:hAnsi="Consolas" w:cs="Consolas"/>
+          <w:color w:val="000080"/>
+          <w:shd w:val="clear" w:color="auto" w:fill="F8F8F8"/>
+        </w:rPr>
+        <w:t>=</w:t>
+      </w:r>
+      <w:r>
+        <w:rPr>
+          <w:rStyle w:val="hljs-string"/>
+          <w:rFonts w:ascii="Consolas" w:hAnsi="Consolas" w:cs="Consolas"/>
+          <w:color w:val="DD1144"/>
+          <w:shd w:val="clear" w:color="auto" w:fill="F8F8F8"/>
+        </w:rPr>
+        <w:t>"myCtrl"</w:t>
+      </w:r>
+      <w:r>
+        <w:rPr>
+          <w:rStyle w:val="hljs-tag"/>
+          <w:rFonts w:ascii="Consolas" w:hAnsi="Consolas" w:cs="Consolas"/>
+          <w:color w:val="000080"/>
+          <w:shd w:val="clear" w:color="auto" w:fill="F8F8F8"/>
+        </w:rPr>
+        <w:t>&gt;</w:t>
+      </w:r>
+    </w:p>
+    <w:p>
+      <w:pPr>
+        <w:pStyle w:val="HTMLPreformatted"/>
+        <w:pBdr>
+          <w:top w:val="single" w:sz="6" w:space="7" w:color="CCCCCC"/>
+          <w:left w:val="single" w:sz="6" w:space="7" w:color="CCCCCC"/>
+          <w:bottom w:val="single" w:sz="6" w:space="7" w:color="CCCCCC"/>
+          <w:right w:val="single" w:sz="6" w:space="7" w:color="CCCCCC"/>
+        </w:pBdr>
+        <w:wordWrap w:val="0"/>
+        <w:spacing w:after="150"/>
+        <w:rPr>
+          <w:rStyle w:val="HTMLCode"/>
+          <w:rFonts w:ascii="Consolas" w:hAnsi="Consolas" w:cs="Consolas"/>
+          <w:color w:val="333333"/>
+          <w:shd w:val="clear" w:color="auto" w:fill="F8F8F8"/>
+        </w:rPr>
+      </w:pPr>
+      <w:r>
+        <w:rPr>
+          <w:rStyle w:val="HTMLCode"/>
+          <w:rFonts w:ascii="Consolas" w:hAnsi="Consolas" w:cs="Consolas"/>
+          <w:color w:val="333333"/>
+          <w:shd w:val="clear" w:color="auto" w:fill="F8F8F8"/>
+        </w:rPr>
+        <w:t>{{ firstName + " " + lastName }}</w:t>
+      </w:r>
+    </w:p>
+    <w:p>
+      <w:pPr>
+        <w:pStyle w:val="HTMLPreformatted"/>
+        <w:pBdr>
+          <w:top w:val="single" w:sz="6" w:space="7" w:color="CCCCCC"/>
+          <w:left w:val="single" w:sz="6" w:space="7" w:color="CCCCCC"/>
+          <w:bottom w:val="single" w:sz="6" w:space="7" w:color="CCCCCC"/>
+          <w:right w:val="single" w:sz="6" w:space="7" w:color="CCCCCC"/>
+        </w:pBdr>
+        <w:wordWrap w:val="0"/>
+        <w:spacing w:after="150"/>
+        <w:rPr>
+          <w:rStyle w:val="HTMLCode"/>
+          <w:rFonts w:ascii="Consolas" w:hAnsi="Consolas" w:cs="Consolas"/>
+          <w:color w:val="333333"/>
+          <w:shd w:val="clear" w:color="auto" w:fill="F8F8F8"/>
+        </w:rPr>
+      </w:pPr>
+      <w:r>
+        <w:rPr>
+          <w:rStyle w:val="hljs-tag"/>
+          <w:rFonts w:ascii="Consolas" w:hAnsi="Consolas" w:cs="Consolas"/>
+          <w:color w:val="000080"/>
+          <w:shd w:val="clear" w:color="auto" w:fill="F8F8F8"/>
+        </w:rPr>
+        <w:t>&lt;/</w:t>
+      </w:r>
+      <w:r>
+        <w:rPr>
+          <w:rStyle w:val="hljs-name"/>
+          <w:rFonts w:ascii="Consolas" w:hAnsi="Consolas" w:cs="Consolas"/>
+          <w:color w:val="000080"/>
+          <w:shd w:val="clear" w:color="auto" w:fill="F8F8F8"/>
+        </w:rPr>
+        <w:t>div</w:t>
+      </w:r>
+      <w:r>
+        <w:rPr>
+          <w:rStyle w:val="hljs-tag"/>
+          <w:rFonts w:ascii="Consolas" w:hAnsi="Consolas" w:cs="Consolas"/>
+          <w:color w:val="000080"/>
+          <w:shd w:val="clear" w:color="auto" w:fill="F8F8F8"/>
+        </w:rPr>
+        <w:t>&gt;</w:t>
+      </w:r>
+    </w:p>
+    <w:p>
+      <w:pPr>
+        <w:pStyle w:val="HTMLPreformatted"/>
+        <w:pBdr>
+          <w:top w:val="single" w:sz="6" w:space="7" w:color="CCCCCC"/>
+          <w:left w:val="single" w:sz="6" w:space="7" w:color="CCCCCC"/>
+          <w:bottom w:val="single" w:sz="6" w:space="7" w:color="CCCCCC"/>
+          <w:right w:val="single" w:sz="6" w:space="7" w:color="CCCCCC"/>
+        </w:pBdr>
+        <w:wordWrap w:val="0"/>
+        <w:spacing w:after="150"/>
+        <w:rPr>
+          <w:rStyle w:val="HTMLCode"/>
+          <w:rFonts w:ascii="Consolas" w:hAnsi="Consolas" w:cs="Consolas"/>
+          <w:color w:val="333333"/>
+          <w:shd w:val="clear" w:color="auto" w:fill="F8F8F8"/>
+        </w:rPr>
+      </w:pPr>
+    </w:p>
+    <w:p>
+      <w:pPr>
+        <w:pStyle w:val="HTMLPreformatted"/>
+        <w:pBdr>
+          <w:top w:val="single" w:sz="6" w:space="7" w:color="CCCCCC"/>
+          <w:left w:val="single" w:sz="6" w:space="7" w:color="CCCCCC"/>
+          <w:bottom w:val="single" w:sz="6" w:space="7" w:color="CCCCCC"/>
+          <w:right w:val="single" w:sz="6" w:space="7" w:color="CCCCCC"/>
+        </w:pBdr>
+        <w:wordWrap w:val="0"/>
+        <w:spacing w:after="150"/>
+        <w:rPr>
+          <w:rStyle w:val="javascript"/>
+          <w:rFonts w:ascii="Consolas" w:hAnsi="Consolas" w:cs="Consolas"/>
+          <w:color w:val="333333"/>
+          <w:shd w:val="clear" w:color="auto" w:fill="F8F8F8"/>
+        </w:rPr>
+      </w:pPr>
+      <w:r>
+        <w:rPr>
+          <w:rStyle w:val="hljs-tag"/>
+          <w:rFonts w:ascii="Consolas" w:hAnsi="Consolas" w:cs="Consolas"/>
+          <w:color w:val="000080"/>
+          <w:shd w:val="clear" w:color="auto" w:fill="F8F8F8"/>
+        </w:rPr>
+        <w:t>&lt;</w:t>
+      </w:r>
+      <w:r>
+        <w:rPr>
+          <w:rStyle w:val="hljs-name"/>
+          <w:rFonts w:ascii="Consolas" w:hAnsi="Consolas" w:cs="Consolas"/>
+          <w:color w:val="000080"/>
+          <w:shd w:val="clear" w:color="auto" w:fill="F8F8F8"/>
+        </w:rPr>
+        <w:t>script</w:t>
+      </w:r>
+      <w:r>
+        <w:rPr>
+          <w:rStyle w:val="hljs-tag"/>
+          <w:rFonts w:ascii="Consolas" w:hAnsi="Consolas" w:cs="Consolas"/>
+          <w:color w:val="000080"/>
+          <w:shd w:val="clear" w:color="auto" w:fill="F8F8F8"/>
+        </w:rPr>
+        <w:t>&gt;</w:t>
+      </w:r>
+    </w:p>
+    <w:p>
+      <w:pPr>
+        <w:pStyle w:val="HTMLPreformatted"/>
+        <w:pBdr>
+          <w:top w:val="single" w:sz="6" w:space="7" w:color="CCCCCC"/>
+          <w:left w:val="single" w:sz="6" w:space="7" w:color="CCCCCC"/>
+          <w:bottom w:val="single" w:sz="6" w:space="7" w:color="CCCCCC"/>
+          <w:right w:val="single" w:sz="6" w:space="7" w:color="CCCCCC"/>
+        </w:pBdr>
+        <w:wordWrap w:val="0"/>
+        <w:spacing w:after="150"/>
+        <w:rPr>
+          <w:rStyle w:val="javascript"/>
+          <w:rFonts w:ascii="Consolas" w:hAnsi="Consolas" w:cs="Consolas"/>
+          <w:color w:val="333333"/>
+          <w:shd w:val="clear" w:color="auto" w:fill="F8F8F8"/>
+        </w:rPr>
+      </w:pPr>
+      <w:r>
+        <w:rPr>
+          <w:rStyle w:val="hljs-keyword"/>
+          <w:rFonts w:ascii="Consolas" w:hAnsi="Consolas" w:cs="Consolas"/>
+          <w:b/>
+          <w:bCs/>
+          <w:color w:val="333333"/>
+          <w:shd w:val="clear" w:color="auto" w:fill="F8F8F8"/>
+        </w:rPr>
+        <w:t>var</w:t>
+      </w:r>
+      <w:r>
+        <w:rPr>
+          <w:rStyle w:val="javascript"/>
+          <w:rFonts w:ascii="Consolas" w:hAnsi="Consolas" w:cs="Consolas"/>
+          <w:color w:val="333333"/>
+          <w:shd w:val="clear" w:color="auto" w:fill="F8F8F8"/>
+        </w:rPr>
+        <w:t xml:space="preserve"> app = angular.module(</w:t>
+      </w:r>
+      <w:r>
+        <w:rPr>
+          <w:rStyle w:val="hljs-string"/>
+          <w:rFonts w:ascii="Consolas" w:hAnsi="Consolas" w:cs="Consolas"/>
+          <w:color w:val="DD1144"/>
+          <w:shd w:val="clear" w:color="auto" w:fill="F8F8F8"/>
+        </w:rPr>
+        <w:t>"myApp"</w:t>
+      </w:r>
+      <w:r>
+        <w:rPr>
+          <w:rStyle w:val="javascript"/>
+          <w:rFonts w:ascii="Consolas" w:hAnsi="Consolas" w:cs="Consolas"/>
+          <w:color w:val="333333"/>
+          <w:shd w:val="clear" w:color="auto" w:fill="F8F8F8"/>
+        </w:rPr>
+        <w:t>, []);</w:t>
+      </w:r>
+    </w:p>
+    <w:p>
+      <w:pPr>
+        <w:pStyle w:val="HTMLPreformatted"/>
+        <w:pBdr>
+          <w:top w:val="single" w:sz="6" w:space="7" w:color="CCCCCC"/>
+          <w:left w:val="single" w:sz="6" w:space="7" w:color="CCCCCC"/>
+          <w:bottom w:val="single" w:sz="6" w:space="7" w:color="CCCCCC"/>
+          <w:right w:val="single" w:sz="6" w:space="7" w:color="CCCCCC"/>
+        </w:pBdr>
+        <w:wordWrap w:val="0"/>
+        <w:spacing w:after="150"/>
+        <w:rPr>
+          <w:rStyle w:val="javascript"/>
+          <w:rFonts w:ascii="Consolas" w:hAnsi="Consolas" w:cs="Consolas"/>
+          <w:color w:val="333333"/>
+          <w:shd w:val="clear" w:color="auto" w:fill="F8F8F8"/>
+        </w:rPr>
+      </w:pPr>
+      <w:r>
+        <w:rPr>
+          <w:rStyle w:val="javascript"/>
+          <w:rFonts w:ascii="Consolas" w:hAnsi="Consolas" w:cs="Consolas"/>
+          <w:color w:val="333333"/>
+          <w:shd w:val="clear" w:color="auto" w:fill="F8F8F8"/>
+        </w:rPr>
+        <w:t>app.controller(</w:t>
+      </w:r>
+      <w:r>
+        <w:rPr>
+          <w:rStyle w:val="hljs-string"/>
+          <w:rFonts w:ascii="Consolas" w:hAnsi="Consolas" w:cs="Consolas"/>
+          <w:color w:val="DD1144"/>
+          <w:shd w:val="clear" w:color="auto" w:fill="F8F8F8"/>
+        </w:rPr>
+        <w:t>"myCtrl"</w:t>
+      </w:r>
+      <w:r>
+        <w:rPr>
+          <w:rStyle w:val="javascript"/>
+          <w:rFonts w:ascii="Consolas" w:hAnsi="Consolas" w:cs="Consolas"/>
+          <w:color w:val="333333"/>
+          <w:shd w:val="clear" w:color="auto" w:fill="F8F8F8"/>
+        </w:rPr>
+        <w:t xml:space="preserve">, </w:t>
+      </w:r>
+      <w:r>
+        <w:rPr>
+          <w:rStyle w:val="hljs-keyword"/>
+          <w:rFonts w:ascii="Consolas" w:hAnsi="Consolas" w:cs="Consolas"/>
+          <w:b/>
+          <w:bCs/>
+          <w:color w:val="333333"/>
+          <w:shd w:val="clear" w:color="auto" w:fill="F8F8F8"/>
+        </w:rPr>
+        <w:t>function</w:t>
+      </w:r>
+      <w:r>
+        <w:rPr>
+          <w:rStyle w:val="hljs-function"/>
+          <w:rFonts w:ascii="Consolas" w:hAnsi="Consolas" w:cs="Consolas"/>
+          <w:color w:val="333333"/>
+          <w:shd w:val="clear" w:color="auto" w:fill="F8F8F8"/>
+        </w:rPr>
+        <w:t>(</w:t>
+      </w:r>
+      <w:r>
+        <w:rPr>
+          <w:rStyle w:val="hljs-params"/>
+          <w:rFonts w:ascii="Consolas" w:hAnsi="Consolas" w:cs="Consolas"/>
+          <w:color w:val="333333"/>
+          <w:shd w:val="clear" w:color="auto" w:fill="F8F8F8"/>
+        </w:rPr>
+        <w:t>$scope</w:t>
+      </w:r>
+      <w:r>
+        <w:rPr>
+          <w:rStyle w:val="hljs-function"/>
+          <w:rFonts w:ascii="Consolas" w:hAnsi="Consolas" w:cs="Consolas"/>
+          <w:color w:val="333333"/>
+          <w:shd w:val="clear" w:color="auto" w:fill="F8F8F8"/>
+        </w:rPr>
+        <w:t xml:space="preserve">) </w:t>
+      </w:r>
+      <w:r>
+        <w:rPr>
+          <w:rStyle w:val="javascript"/>
+          <w:rFonts w:ascii="Consolas" w:hAnsi="Consolas" w:cs="Consolas"/>
+          <w:color w:val="333333"/>
+          <w:shd w:val="clear" w:color="auto" w:fill="F8F8F8"/>
+        </w:rPr>
+        <w:t>{</w:t>
+      </w:r>
+    </w:p>
+    <w:p>
+      <w:pPr>
+        <w:pStyle w:val="HTMLPreformatted"/>
+        <w:pBdr>
+          <w:top w:val="single" w:sz="6" w:space="7" w:color="CCCCCC"/>
+          <w:left w:val="single" w:sz="6" w:space="7" w:color="CCCCCC"/>
+          <w:bottom w:val="single" w:sz="6" w:space="7" w:color="CCCCCC"/>
+          <w:right w:val="single" w:sz="6" w:space="7" w:color="CCCCCC"/>
+        </w:pBdr>
+        <w:wordWrap w:val="0"/>
+        <w:spacing w:after="150"/>
+        <w:rPr>
+          <w:rStyle w:val="javascript"/>
+          <w:rFonts w:ascii="Consolas" w:hAnsi="Consolas" w:cs="Consolas"/>
+          <w:color w:val="333333"/>
+          <w:shd w:val="clear" w:color="auto" w:fill="F8F8F8"/>
+        </w:rPr>
+      </w:pPr>
+      <w:r>
+        <w:rPr>
+          <w:rStyle w:val="javascript"/>
+          <w:rFonts w:ascii="Consolas" w:hAnsi="Consolas" w:cs="Consolas"/>
+          <w:color w:val="333333"/>
+          <w:shd w:val="clear" w:color="auto" w:fill="F8F8F8"/>
+        </w:rPr>
+        <w:t xml:space="preserve">    $scope.firstName = </w:t>
+      </w:r>
+      <w:r>
+        <w:rPr>
+          <w:rStyle w:val="hljs-string"/>
+          <w:rFonts w:ascii="Consolas" w:hAnsi="Consolas" w:cs="Consolas"/>
+          <w:color w:val="DD1144"/>
+          <w:shd w:val="clear" w:color="auto" w:fill="F8F8F8"/>
+        </w:rPr>
+        <w:t>"Lê Văn"</w:t>
+      </w:r>
+      <w:r>
+        <w:rPr>
+          <w:rStyle w:val="javascript"/>
+          <w:rFonts w:ascii="Consolas" w:hAnsi="Consolas" w:cs="Consolas"/>
+          <w:color w:val="333333"/>
+          <w:shd w:val="clear" w:color="auto" w:fill="F8F8F8"/>
+        </w:rPr>
+        <w:t>;</w:t>
+      </w:r>
+    </w:p>
+    <w:p>
+      <w:pPr>
+        <w:pStyle w:val="HTMLPreformatted"/>
+        <w:pBdr>
+          <w:top w:val="single" w:sz="6" w:space="7" w:color="CCCCCC"/>
+          <w:left w:val="single" w:sz="6" w:space="7" w:color="CCCCCC"/>
+          <w:bottom w:val="single" w:sz="6" w:space="7" w:color="CCCCCC"/>
+          <w:right w:val="single" w:sz="6" w:space="7" w:color="CCCCCC"/>
+        </w:pBdr>
+        <w:wordWrap w:val="0"/>
+        <w:spacing w:after="150"/>
+        <w:rPr>
+          <w:rStyle w:val="javascript"/>
+          <w:rFonts w:ascii="Consolas" w:hAnsi="Consolas" w:cs="Consolas"/>
+          <w:color w:val="333333"/>
+          <w:shd w:val="clear" w:color="auto" w:fill="F8F8F8"/>
+        </w:rPr>
+      </w:pPr>
+      <w:r>
+        <w:rPr>
+          <w:rStyle w:val="javascript"/>
+          <w:rFonts w:ascii="Consolas" w:hAnsi="Consolas" w:cs="Consolas"/>
+          <w:color w:val="333333"/>
+          <w:shd w:val="clear" w:color="auto" w:fill="F8F8F8"/>
+        </w:rPr>
+        <w:t xml:space="preserve">    $scope.lastName = </w:t>
+      </w:r>
+      <w:r>
+        <w:rPr>
+          <w:rStyle w:val="hljs-string"/>
+          <w:rFonts w:ascii="Consolas" w:hAnsi="Consolas" w:cs="Consolas"/>
+          <w:color w:val="DD1144"/>
+          <w:shd w:val="clear" w:color="auto" w:fill="F8F8F8"/>
+        </w:rPr>
+        <w:t>"Tèo"</w:t>
+      </w:r>
+      <w:r>
+        <w:rPr>
+          <w:rStyle w:val="javascript"/>
+          <w:rFonts w:ascii="Consolas" w:hAnsi="Consolas" w:cs="Consolas"/>
+          <w:color w:val="333333"/>
+          <w:shd w:val="clear" w:color="auto" w:fill="F8F8F8"/>
+        </w:rPr>
+        <w:t>;</w:t>
+      </w:r>
+    </w:p>
+    <w:p>
+      <w:pPr>
+        <w:pStyle w:val="HTMLPreformatted"/>
+        <w:pBdr>
+          <w:top w:val="single" w:sz="6" w:space="7" w:color="CCCCCC"/>
+          <w:left w:val="single" w:sz="6" w:space="7" w:color="CCCCCC"/>
+          <w:bottom w:val="single" w:sz="6" w:space="7" w:color="CCCCCC"/>
+          <w:right w:val="single" w:sz="6" w:space="7" w:color="CCCCCC"/>
+        </w:pBdr>
+        <w:wordWrap w:val="0"/>
+        <w:spacing w:after="150"/>
+        <w:rPr>
+          <w:rStyle w:val="javascript"/>
+          <w:rFonts w:ascii="Consolas" w:hAnsi="Consolas" w:cs="Consolas"/>
+          <w:color w:val="333333"/>
+          <w:shd w:val="clear" w:color="auto" w:fill="F8F8F8"/>
+        </w:rPr>
+      </w:pPr>
+      <w:r>
+        <w:rPr>
+          <w:rStyle w:val="javascript"/>
+          <w:rFonts w:ascii="Consolas" w:hAnsi="Consolas" w:cs="Consolas"/>
+          <w:color w:val="333333"/>
+          <w:shd w:val="clear" w:color="auto" w:fill="F8F8F8"/>
+        </w:rPr>
+        <w:t>});</w:t>
+      </w:r>
+    </w:p>
+    <w:p>
+      <w:pPr>
+        <w:pStyle w:val="HTMLPreformatted"/>
+        <w:pBdr>
+          <w:top w:val="single" w:sz="6" w:space="7" w:color="CCCCCC"/>
+          <w:left w:val="single" w:sz="6" w:space="7" w:color="CCCCCC"/>
+          <w:bottom w:val="single" w:sz="6" w:space="7" w:color="CCCCCC"/>
+          <w:right w:val="single" w:sz="6" w:space="7" w:color="CCCCCC"/>
+        </w:pBdr>
+        <w:wordWrap w:val="0"/>
+        <w:spacing w:after="150"/>
+        <w:rPr>
+          <w:rFonts w:ascii="Consolas" w:hAnsi="Consolas" w:cs="Consolas"/>
+          <w:color w:val="333333"/>
+        </w:rPr>
+      </w:pPr>
+      <w:r>
+        <w:rPr>
+          <w:rStyle w:val="hljs-tag"/>
+          <w:rFonts w:ascii="Consolas" w:hAnsi="Consolas" w:cs="Consolas"/>
+          <w:color w:val="000080"/>
+          <w:shd w:val="clear" w:color="auto" w:fill="F8F8F8"/>
+        </w:rPr>
+        <w:t>&lt;/</w:t>
+      </w:r>
+      <w:r>
+        <w:rPr>
+          <w:rStyle w:val="hljs-name"/>
+          <w:rFonts w:ascii="Consolas" w:hAnsi="Consolas" w:cs="Consolas"/>
+          <w:color w:val="000080"/>
+          <w:shd w:val="clear" w:color="auto" w:fill="F8F8F8"/>
+        </w:rPr>
+        <w:t>script</w:t>
+      </w:r>
+      <w:r>
+        <w:rPr>
+          <w:rStyle w:val="hljs-tag"/>
+          <w:rFonts w:ascii="Consolas" w:hAnsi="Consolas" w:cs="Consolas"/>
+          <w:color w:val="000080"/>
+          <w:shd w:val="clear" w:color="auto" w:fill="F8F8F8"/>
+        </w:rPr>
+        <w:t>&gt;</w:t>
+      </w:r>
+    </w:p>
+    <w:p>
+      <w:pPr>
+        <w:pStyle w:val="Heading2"/>
+        <w:shd w:val="clear" w:color="auto" w:fill="FFFFFF"/>
+        <w:spacing w:before="225" w:beforeAutospacing="0" w:after="150" w:afterAutospacing="0"/>
+        <w:rPr>
+          <w:rFonts w:ascii="Helvetica" w:hAnsi="Helvetica" w:cs="Helvetica"/>
+          <w:b w:val="0"/>
+          <w:bCs w:val="0"/>
+          <w:color w:val="333333"/>
+          <w:sz w:val="26"/>
+          <w:szCs w:val="26"/>
+        </w:rPr>
+      </w:pPr>
+      <w:r>
+        <w:rPr>
+          <w:rFonts w:ascii="Helvetica" w:hAnsi="Helvetica" w:cs="Helvetica"/>
+          <w:b w:val="0"/>
+          <w:bCs w:val="0"/>
+          <w:color w:val="333333"/>
+          <w:sz w:val="26"/>
+          <w:szCs w:val="26"/>
+        </w:rPr>
+        <w:t>Thêm chỉ thị vào module</w:t>
+      </w:r>
+    </w:p>
+    <w:p>
+      <w:pPr>
+        <w:pStyle w:val="NormalWeb"/>
+        <w:shd w:val="clear" w:color="auto" w:fill="FFFFFF"/>
+        <w:spacing w:before="150" w:beforeAutospacing="0" w:after="150" w:afterAutospacing="0"/>
+        <w:rPr>
+          <w:rFonts w:ascii="Helvetica" w:hAnsi="Helvetica" w:cs="Helvetica"/>
+          <w:color w:val="333333"/>
+          <w:sz w:val="20"/>
+          <w:szCs w:val="20"/>
+        </w:rPr>
+      </w:pPr>
+      <w:r>
+        <w:rPr>
+          <w:rFonts w:ascii="Helvetica" w:hAnsi="Helvetica" w:cs="Helvetica"/>
+          <w:color w:val="333333"/>
+          <w:sz w:val="20"/>
+          <w:szCs w:val="20"/>
+        </w:rPr>
+        <w:t>Bạn có thể thêm chỉ thị vào 1 module:</w:t>
+      </w:r>
+    </w:p>
+    <w:p>
+      <w:pPr>
+        <w:pStyle w:val="HTMLPreformatted"/>
+        <w:pBdr>
+          <w:top w:val="single" w:sz="6" w:space="7" w:color="CCCCCC"/>
+          <w:left w:val="single" w:sz="6" w:space="7" w:color="CCCCCC"/>
+          <w:bottom w:val="single" w:sz="6" w:space="7" w:color="CCCCCC"/>
+          <w:right w:val="single" w:sz="6" w:space="7" w:color="CCCCCC"/>
+        </w:pBdr>
+        <w:wordWrap w:val="0"/>
+        <w:spacing w:after="150"/>
+        <w:rPr>
+          <w:rStyle w:val="HTMLCode"/>
+          <w:rFonts w:ascii="Consolas" w:hAnsi="Consolas" w:cs="Consolas"/>
+          <w:color w:val="333333"/>
+          <w:shd w:val="clear" w:color="auto" w:fill="F8F8F8"/>
+        </w:rPr>
+      </w:pPr>
+      <w:r>
+        <w:rPr>
+          <w:rStyle w:val="hljs-tag"/>
+          <w:rFonts w:ascii="Consolas" w:hAnsi="Consolas" w:cs="Consolas"/>
+          <w:color w:val="000080"/>
+          <w:shd w:val="clear" w:color="auto" w:fill="F8F8F8"/>
+        </w:rPr>
+        <w:t>&lt;</w:t>
+      </w:r>
+      <w:r>
+        <w:rPr>
+          <w:rStyle w:val="hljs-name"/>
+          <w:rFonts w:ascii="Consolas" w:hAnsi="Consolas" w:cs="Consolas"/>
+          <w:color w:val="000080"/>
+          <w:shd w:val="clear" w:color="auto" w:fill="F8F8F8"/>
+        </w:rPr>
+        <w:t>div</w:t>
+      </w:r>
+      <w:r>
+        <w:rPr>
+          <w:rStyle w:val="hljs-tag"/>
+          <w:rFonts w:ascii="Consolas" w:hAnsi="Consolas" w:cs="Consolas"/>
+          <w:color w:val="000080"/>
+          <w:shd w:val="clear" w:color="auto" w:fill="F8F8F8"/>
+        </w:rPr>
+        <w:t xml:space="preserve"> </w:t>
+      </w:r>
+      <w:r>
+        <w:rPr>
+          <w:rStyle w:val="hljs-attr"/>
+          <w:rFonts w:ascii="Consolas" w:hAnsi="Consolas" w:cs="Consolas"/>
+          <w:color w:val="008080"/>
+          <w:shd w:val="clear" w:color="auto" w:fill="F8F8F8"/>
+        </w:rPr>
+        <w:t>ng-app</w:t>
+      </w:r>
+      <w:r>
+        <w:rPr>
+          <w:rStyle w:val="hljs-tag"/>
+          <w:rFonts w:ascii="Consolas" w:hAnsi="Consolas" w:cs="Consolas"/>
+          <w:color w:val="000080"/>
+          <w:shd w:val="clear" w:color="auto" w:fill="F8F8F8"/>
+        </w:rPr>
+        <w:t>=</w:t>
+      </w:r>
+      <w:r>
+        <w:rPr>
+          <w:rStyle w:val="hljs-string"/>
+          <w:rFonts w:ascii="Consolas" w:hAnsi="Consolas" w:cs="Consolas"/>
+          <w:color w:val="DD1144"/>
+          <w:shd w:val="clear" w:color="auto" w:fill="F8F8F8"/>
+        </w:rPr>
+        <w:t>"myApp"</w:t>
+      </w:r>
+      <w:r>
+        <w:rPr>
+          <w:rStyle w:val="hljs-tag"/>
+          <w:rFonts w:ascii="Consolas" w:hAnsi="Consolas" w:cs="Consolas"/>
+          <w:color w:val="000080"/>
+          <w:shd w:val="clear" w:color="auto" w:fill="F8F8F8"/>
+        </w:rPr>
+        <w:t xml:space="preserve"> </w:t>
+      </w:r>
+      <w:r>
+        <w:rPr>
+          <w:rStyle w:val="hljs-attr"/>
+          <w:rFonts w:ascii="Consolas" w:hAnsi="Consolas" w:cs="Consolas"/>
+          <w:color w:val="008080"/>
+          <w:shd w:val="clear" w:color="auto" w:fill="F8F8F8"/>
+        </w:rPr>
+        <w:t>my-directive</w:t>
+      </w:r>
+      <w:r>
+        <w:rPr>
+          <w:rStyle w:val="hljs-tag"/>
+          <w:rFonts w:ascii="Consolas" w:hAnsi="Consolas" w:cs="Consolas"/>
+          <w:color w:val="000080"/>
+          <w:shd w:val="clear" w:color="auto" w:fill="F8F8F8"/>
+        </w:rPr>
+        <w:t>&gt;&lt;/</w:t>
+      </w:r>
+      <w:r>
+        <w:rPr>
+          <w:rStyle w:val="hljs-name"/>
+          <w:rFonts w:ascii="Consolas" w:hAnsi="Consolas" w:cs="Consolas"/>
+          <w:color w:val="000080"/>
+          <w:shd w:val="clear" w:color="auto" w:fill="F8F8F8"/>
+        </w:rPr>
+        <w:t>div</w:t>
+      </w:r>
+      <w:r>
+        <w:rPr>
+          <w:rStyle w:val="hljs-tag"/>
+          <w:rFonts w:ascii="Consolas" w:hAnsi="Consolas" w:cs="Consolas"/>
+          <w:color w:val="000080"/>
+          <w:shd w:val="clear" w:color="auto" w:fill="F8F8F8"/>
+        </w:rPr>
+        <w:t>&gt;</w:t>
+      </w:r>
+    </w:p>
+    <w:p>
+      <w:pPr>
+        <w:pStyle w:val="HTMLPreformatted"/>
+        <w:pBdr>
+          <w:top w:val="single" w:sz="6" w:space="7" w:color="CCCCCC"/>
+          <w:left w:val="single" w:sz="6" w:space="7" w:color="CCCCCC"/>
+          <w:bottom w:val="single" w:sz="6" w:space="7" w:color="CCCCCC"/>
+          <w:right w:val="single" w:sz="6" w:space="7" w:color="CCCCCC"/>
+        </w:pBdr>
+        <w:wordWrap w:val="0"/>
+        <w:spacing w:after="150"/>
+        <w:rPr>
+          <w:rStyle w:val="HTMLCode"/>
+          <w:rFonts w:ascii="Consolas" w:hAnsi="Consolas" w:cs="Consolas"/>
+          <w:color w:val="333333"/>
+          <w:shd w:val="clear" w:color="auto" w:fill="F8F8F8"/>
+        </w:rPr>
+      </w:pPr>
+    </w:p>
+    <w:p>
+      <w:pPr>
+        <w:pStyle w:val="HTMLPreformatted"/>
+        <w:pBdr>
+          <w:top w:val="single" w:sz="6" w:space="7" w:color="CCCCCC"/>
+          <w:left w:val="single" w:sz="6" w:space="7" w:color="CCCCCC"/>
+          <w:bottom w:val="single" w:sz="6" w:space="7" w:color="CCCCCC"/>
+          <w:right w:val="single" w:sz="6" w:space="7" w:color="CCCCCC"/>
+        </w:pBdr>
+        <w:wordWrap w:val="0"/>
+        <w:spacing w:after="150"/>
+        <w:rPr>
+          <w:rStyle w:val="javascript"/>
+          <w:rFonts w:ascii="Consolas" w:hAnsi="Consolas" w:cs="Consolas"/>
+          <w:color w:val="333333"/>
+          <w:shd w:val="clear" w:color="auto" w:fill="F8F8F8"/>
+        </w:rPr>
+      </w:pPr>
+      <w:r>
+        <w:rPr>
+          <w:rStyle w:val="hljs-tag"/>
+          <w:rFonts w:ascii="Consolas" w:hAnsi="Consolas" w:cs="Consolas"/>
+          <w:color w:val="000080"/>
+          <w:shd w:val="clear" w:color="auto" w:fill="F8F8F8"/>
+        </w:rPr>
+        <w:lastRenderedPageBreak/>
+        <w:t>&lt;</w:t>
+      </w:r>
+      <w:r>
+        <w:rPr>
+          <w:rStyle w:val="hljs-name"/>
+          <w:rFonts w:ascii="Consolas" w:hAnsi="Consolas" w:cs="Consolas"/>
+          <w:color w:val="000080"/>
+          <w:shd w:val="clear" w:color="auto" w:fill="F8F8F8"/>
+        </w:rPr>
+        <w:t>script</w:t>
+      </w:r>
+      <w:r>
+        <w:rPr>
+          <w:rStyle w:val="hljs-tag"/>
+          <w:rFonts w:ascii="Consolas" w:hAnsi="Consolas" w:cs="Consolas"/>
+          <w:color w:val="000080"/>
+          <w:shd w:val="clear" w:color="auto" w:fill="F8F8F8"/>
+        </w:rPr>
+        <w:t>&gt;</w:t>
+      </w:r>
+    </w:p>
+    <w:p>
+      <w:pPr>
+        <w:pStyle w:val="HTMLPreformatted"/>
+        <w:pBdr>
+          <w:top w:val="single" w:sz="6" w:space="7" w:color="CCCCCC"/>
+          <w:left w:val="single" w:sz="6" w:space="7" w:color="CCCCCC"/>
+          <w:bottom w:val="single" w:sz="6" w:space="7" w:color="CCCCCC"/>
+          <w:right w:val="single" w:sz="6" w:space="7" w:color="CCCCCC"/>
+        </w:pBdr>
+        <w:wordWrap w:val="0"/>
+        <w:spacing w:after="150"/>
+        <w:rPr>
+          <w:rStyle w:val="javascript"/>
+          <w:rFonts w:ascii="Consolas" w:hAnsi="Consolas" w:cs="Consolas"/>
+          <w:color w:val="333333"/>
+          <w:shd w:val="clear" w:color="auto" w:fill="F8F8F8"/>
+        </w:rPr>
+      </w:pPr>
+    </w:p>
+    <w:p>
+      <w:pPr>
+        <w:pStyle w:val="HTMLPreformatted"/>
+        <w:pBdr>
+          <w:top w:val="single" w:sz="6" w:space="7" w:color="CCCCCC"/>
+          <w:left w:val="single" w:sz="6" w:space="7" w:color="CCCCCC"/>
+          <w:bottom w:val="single" w:sz="6" w:space="7" w:color="CCCCCC"/>
+          <w:right w:val="single" w:sz="6" w:space="7" w:color="CCCCCC"/>
+        </w:pBdr>
+        <w:wordWrap w:val="0"/>
+        <w:spacing w:after="150"/>
+        <w:rPr>
+          <w:rStyle w:val="javascript"/>
+          <w:rFonts w:ascii="Consolas" w:hAnsi="Consolas" w:cs="Consolas"/>
+          <w:color w:val="333333"/>
+          <w:shd w:val="clear" w:color="auto" w:fill="F8F8F8"/>
+        </w:rPr>
+      </w:pPr>
+      <w:r>
+        <w:rPr>
+          <w:rStyle w:val="hljs-keyword"/>
+          <w:rFonts w:ascii="Consolas" w:hAnsi="Consolas" w:cs="Consolas"/>
+          <w:b/>
+          <w:bCs/>
+          <w:color w:val="333333"/>
+          <w:shd w:val="clear" w:color="auto" w:fill="F8F8F8"/>
+        </w:rPr>
+        <w:t>var</w:t>
+      </w:r>
+      <w:r>
+        <w:rPr>
+          <w:rStyle w:val="javascript"/>
+          <w:rFonts w:ascii="Consolas" w:hAnsi="Consolas" w:cs="Consolas"/>
+          <w:color w:val="333333"/>
+          <w:shd w:val="clear" w:color="auto" w:fill="F8F8F8"/>
+        </w:rPr>
+        <w:t xml:space="preserve"> app = angular.module(</w:t>
+      </w:r>
+      <w:r>
+        <w:rPr>
+          <w:rStyle w:val="hljs-string"/>
+          <w:rFonts w:ascii="Consolas" w:hAnsi="Consolas" w:cs="Consolas"/>
+          <w:color w:val="DD1144"/>
+          <w:shd w:val="clear" w:color="auto" w:fill="F8F8F8"/>
+        </w:rPr>
+        <w:t>"myApp"</w:t>
+      </w:r>
+      <w:r>
+        <w:rPr>
+          <w:rStyle w:val="javascript"/>
+          <w:rFonts w:ascii="Consolas" w:hAnsi="Consolas" w:cs="Consolas"/>
+          <w:color w:val="333333"/>
+          <w:shd w:val="clear" w:color="auto" w:fill="F8F8F8"/>
+        </w:rPr>
+        <w:t>, []);</w:t>
+      </w:r>
+    </w:p>
+    <w:p>
+      <w:pPr>
+        <w:pStyle w:val="HTMLPreformatted"/>
+        <w:pBdr>
+          <w:top w:val="single" w:sz="6" w:space="7" w:color="CCCCCC"/>
+          <w:left w:val="single" w:sz="6" w:space="7" w:color="CCCCCC"/>
+          <w:bottom w:val="single" w:sz="6" w:space="7" w:color="CCCCCC"/>
+          <w:right w:val="single" w:sz="6" w:space="7" w:color="CCCCCC"/>
+        </w:pBdr>
+        <w:wordWrap w:val="0"/>
+        <w:spacing w:after="150"/>
+        <w:rPr>
+          <w:rStyle w:val="javascript"/>
+          <w:rFonts w:ascii="Consolas" w:hAnsi="Consolas" w:cs="Consolas"/>
+          <w:color w:val="333333"/>
+          <w:shd w:val="clear" w:color="auto" w:fill="F8F8F8"/>
+        </w:rPr>
+      </w:pPr>
+    </w:p>
+    <w:p>
+      <w:pPr>
+        <w:pStyle w:val="HTMLPreformatted"/>
+        <w:pBdr>
+          <w:top w:val="single" w:sz="6" w:space="7" w:color="CCCCCC"/>
+          <w:left w:val="single" w:sz="6" w:space="7" w:color="CCCCCC"/>
+          <w:bottom w:val="single" w:sz="6" w:space="7" w:color="CCCCCC"/>
+          <w:right w:val="single" w:sz="6" w:space="7" w:color="CCCCCC"/>
+        </w:pBdr>
+        <w:wordWrap w:val="0"/>
+        <w:spacing w:after="150"/>
+        <w:rPr>
+          <w:rStyle w:val="javascript"/>
+          <w:rFonts w:ascii="Consolas" w:hAnsi="Consolas" w:cs="Consolas"/>
+          <w:color w:val="333333"/>
+          <w:shd w:val="clear" w:color="auto" w:fill="F8F8F8"/>
+        </w:rPr>
+      </w:pPr>
+      <w:r>
+        <w:rPr>
+          <w:rStyle w:val="javascript"/>
+          <w:rFonts w:ascii="Consolas" w:hAnsi="Consolas" w:cs="Consolas"/>
+          <w:color w:val="333333"/>
+          <w:shd w:val="clear" w:color="auto" w:fill="F8F8F8"/>
+        </w:rPr>
+        <w:t>app.directive(</w:t>
+      </w:r>
+      <w:r>
+        <w:rPr>
+          <w:rStyle w:val="hljs-string"/>
+          <w:rFonts w:ascii="Consolas" w:hAnsi="Consolas" w:cs="Consolas"/>
+          <w:color w:val="DD1144"/>
+          <w:shd w:val="clear" w:color="auto" w:fill="F8F8F8"/>
+        </w:rPr>
+        <w:t>"myDirective"</w:t>
+      </w:r>
+      <w:r>
+        <w:rPr>
+          <w:rStyle w:val="javascript"/>
+          <w:rFonts w:ascii="Consolas" w:hAnsi="Consolas" w:cs="Consolas"/>
+          <w:color w:val="333333"/>
+          <w:shd w:val="clear" w:color="auto" w:fill="F8F8F8"/>
+        </w:rPr>
+        <w:t xml:space="preserve">, </w:t>
+      </w:r>
+      <w:r>
+        <w:rPr>
+          <w:rStyle w:val="hljs-keyword"/>
+          <w:rFonts w:ascii="Consolas" w:hAnsi="Consolas" w:cs="Consolas"/>
+          <w:b/>
+          <w:bCs/>
+          <w:color w:val="333333"/>
+          <w:shd w:val="clear" w:color="auto" w:fill="F8F8F8"/>
+        </w:rPr>
+        <w:t>function</w:t>
+      </w:r>
+      <w:r>
+        <w:rPr>
+          <w:rStyle w:val="hljs-function"/>
+          <w:rFonts w:ascii="Consolas" w:hAnsi="Consolas" w:cs="Consolas"/>
+          <w:color w:val="333333"/>
+          <w:shd w:val="clear" w:color="auto" w:fill="F8F8F8"/>
+        </w:rPr>
+        <w:t xml:space="preserve">() </w:t>
+      </w:r>
+      <w:r>
+        <w:rPr>
+          <w:rStyle w:val="javascript"/>
+          <w:rFonts w:ascii="Consolas" w:hAnsi="Consolas" w:cs="Consolas"/>
+          <w:color w:val="333333"/>
+          <w:shd w:val="clear" w:color="auto" w:fill="F8F8F8"/>
+        </w:rPr>
+        <w:t>{</w:t>
+      </w:r>
+    </w:p>
+    <w:p>
+      <w:pPr>
+        <w:pStyle w:val="HTMLPreformatted"/>
+        <w:pBdr>
+          <w:top w:val="single" w:sz="6" w:space="7" w:color="CCCCCC"/>
+          <w:left w:val="single" w:sz="6" w:space="7" w:color="CCCCCC"/>
+          <w:bottom w:val="single" w:sz="6" w:space="7" w:color="CCCCCC"/>
+          <w:right w:val="single" w:sz="6" w:space="7" w:color="CCCCCC"/>
+        </w:pBdr>
+        <w:wordWrap w:val="0"/>
+        <w:spacing w:after="150"/>
+        <w:rPr>
+          <w:rStyle w:val="javascript"/>
+          <w:rFonts w:ascii="Consolas" w:hAnsi="Consolas" w:cs="Consolas"/>
+          <w:color w:val="333333"/>
+          <w:shd w:val="clear" w:color="auto" w:fill="F8F8F8"/>
+        </w:rPr>
+      </w:pPr>
+      <w:r>
+        <w:rPr>
+          <w:rStyle w:val="javascript"/>
+          <w:rFonts w:ascii="Consolas" w:hAnsi="Consolas" w:cs="Consolas"/>
+          <w:color w:val="333333"/>
+          <w:shd w:val="clear" w:color="auto" w:fill="F8F8F8"/>
+        </w:rPr>
+        <w:t xml:space="preserve">    </w:t>
+      </w:r>
+      <w:r>
+        <w:rPr>
+          <w:rStyle w:val="hljs-keyword"/>
+          <w:rFonts w:ascii="Consolas" w:hAnsi="Consolas" w:cs="Consolas"/>
+          <w:b/>
+          <w:bCs/>
+          <w:color w:val="333333"/>
+          <w:shd w:val="clear" w:color="auto" w:fill="F8F8F8"/>
+        </w:rPr>
+        <w:t>return</w:t>
+      </w:r>
+      <w:r>
+        <w:rPr>
+          <w:rStyle w:val="javascript"/>
+          <w:rFonts w:ascii="Consolas" w:hAnsi="Consolas" w:cs="Consolas"/>
+          <w:color w:val="333333"/>
+          <w:shd w:val="clear" w:color="auto" w:fill="F8F8F8"/>
+        </w:rPr>
+        <w:t xml:space="preserve"> {</w:t>
+      </w:r>
+    </w:p>
+    <w:p>
+      <w:pPr>
+        <w:pStyle w:val="HTMLPreformatted"/>
+        <w:pBdr>
+          <w:top w:val="single" w:sz="6" w:space="7" w:color="CCCCCC"/>
+          <w:left w:val="single" w:sz="6" w:space="7" w:color="CCCCCC"/>
+          <w:bottom w:val="single" w:sz="6" w:space="7" w:color="CCCCCC"/>
+          <w:right w:val="single" w:sz="6" w:space="7" w:color="CCCCCC"/>
+        </w:pBdr>
+        <w:wordWrap w:val="0"/>
+        <w:spacing w:after="150"/>
+        <w:rPr>
+          <w:rStyle w:val="javascript"/>
+          <w:rFonts w:ascii="Consolas" w:hAnsi="Consolas" w:cs="Consolas"/>
+          <w:color w:val="333333"/>
+          <w:shd w:val="clear" w:color="auto" w:fill="F8F8F8"/>
+        </w:rPr>
+      </w:pPr>
+      <w:r>
+        <w:rPr>
+          <w:rStyle w:val="javascript"/>
+          <w:rFonts w:ascii="Consolas" w:hAnsi="Consolas" w:cs="Consolas"/>
+          <w:color w:val="333333"/>
+          <w:shd w:val="clear" w:color="auto" w:fill="F8F8F8"/>
+        </w:rPr>
+        <w:t xml:space="preserve">        template : </w:t>
+      </w:r>
+      <w:r>
+        <w:rPr>
+          <w:rStyle w:val="hljs-string"/>
+          <w:rFonts w:ascii="Consolas" w:hAnsi="Consolas" w:cs="Consolas"/>
+          <w:color w:val="DD1144"/>
+          <w:shd w:val="clear" w:color="auto" w:fill="F8F8F8"/>
+        </w:rPr>
+        <w:t>"Tôi được thêm vào từ chỉ thị của mô-đun!"</w:t>
+      </w:r>
+    </w:p>
+    <w:p>
+      <w:pPr>
+        <w:pStyle w:val="HTMLPreformatted"/>
+        <w:pBdr>
+          <w:top w:val="single" w:sz="6" w:space="7" w:color="CCCCCC"/>
+          <w:left w:val="single" w:sz="6" w:space="7" w:color="CCCCCC"/>
+          <w:bottom w:val="single" w:sz="6" w:space="7" w:color="CCCCCC"/>
+          <w:right w:val="single" w:sz="6" w:space="7" w:color="CCCCCC"/>
+        </w:pBdr>
+        <w:wordWrap w:val="0"/>
+        <w:spacing w:after="150"/>
+        <w:rPr>
+          <w:rStyle w:val="javascript"/>
+          <w:rFonts w:ascii="Consolas" w:hAnsi="Consolas" w:cs="Consolas"/>
+          <w:color w:val="333333"/>
+          <w:shd w:val="clear" w:color="auto" w:fill="F8F8F8"/>
+        </w:rPr>
+      </w:pPr>
+      <w:r>
+        <w:rPr>
+          <w:rStyle w:val="javascript"/>
+          <w:rFonts w:ascii="Consolas" w:hAnsi="Consolas" w:cs="Consolas"/>
+          <w:color w:val="333333"/>
+          <w:shd w:val="clear" w:color="auto" w:fill="F8F8F8"/>
+        </w:rPr>
+        <w:t xml:space="preserve">    };</w:t>
+      </w:r>
+    </w:p>
+    <w:p>
+      <w:pPr>
+        <w:pStyle w:val="HTMLPreformatted"/>
+        <w:pBdr>
+          <w:top w:val="single" w:sz="6" w:space="7" w:color="CCCCCC"/>
+          <w:left w:val="single" w:sz="6" w:space="7" w:color="CCCCCC"/>
+          <w:bottom w:val="single" w:sz="6" w:space="7" w:color="CCCCCC"/>
+          <w:right w:val="single" w:sz="6" w:space="7" w:color="CCCCCC"/>
+        </w:pBdr>
+        <w:wordWrap w:val="0"/>
+        <w:spacing w:after="150"/>
+        <w:rPr>
+          <w:rStyle w:val="javascript"/>
+          <w:rFonts w:ascii="Consolas" w:hAnsi="Consolas" w:cs="Consolas"/>
+          <w:color w:val="333333"/>
+          <w:shd w:val="clear" w:color="auto" w:fill="F8F8F8"/>
+        </w:rPr>
+      </w:pPr>
+      <w:r>
+        <w:rPr>
+          <w:rStyle w:val="javascript"/>
+          <w:rFonts w:ascii="Consolas" w:hAnsi="Consolas" w:cs="Consolas"/>
+          <w:color w:val="333333"/>
+          <w:shd w:val="clear" w:color="auto" w:fill="F8F8F8"/>
+        </w:rPr>
+        <w:t>});</w:t>
+      </w:r>
+    </w:p>
+    <w:p>
+      <w:pPr>
+        <w:pStyle w:val="HTMLPreformatted"/>
+        <w:pBdr>
+          <w:top w:val="single" w:sz="6" w:space="7" w:color="CCCCCC"/>
+          <w:left w:val="single" w:sz="6" w:space="7" w:color="CCCCCC"/>
+          <w:bottom w:val="single" w:sz="6" w:space="7" w:color="CCCCCC"/>
+          <w:right w:val="single" w:sz="6" w:space="7" w:color="CCCCCC"/>
+        </w:pBdr>
+        <w:wordWrap w:val="0"/>
+        <w:spacing w:after="150"/>
+        <w:rPr>
+          <w:rFonts w:ascii="Consolas" w:hAnsi="Consolas" w:cs="Consolas"/>
+          <w:color w:val="333333"/>
+        </w:rPr>
+      </w:pPr>
+      <w:r>
+        <w:rPr>
+          <w:rStyle w:val="hljs-tag"/>
+          <w:rFonts w:ascii="Consolas" w:hAnsi="Consolas" w:cs="Consolas"/>
+          <w:color w:val="000080"/>
+          <w:shd w:val="clear" w:color="auto" w:fill="F8F8F8"/>
+        </w:rPr>
+        <w:t>&lt;/</w:t>
+      </w:r>
+      <w:r>
+        <w:rPr>
+          <w:rStyle w:val="hljs-name"/>
+          <w:rFonts w:ascii="Consolas" w:hAnsi="Consolas" w:cs="Consolas"/>
+          <w:color w:val="000080"/>
+          <w:shd w:val="clear" w:color="auto" w:fill="F8F8F8"/>
+        </w:rPr>
+        <w:t>script</w:t>
+      </w:r>
+      <w:r>
+        <w:rPr>
+          <w:rStyle w:val="hljs-tag"/>
+          <w:rFonts w:ascii="Consolas" w:hAnsi="Consolas" w:cs="Consolas"/>
+          <w:color w:val="000080"/>
+          <w:shd w:val="clear" w:color="auto" w:fill="F8F8F8"/>
+        </w:rPr>
+        <w:t>&gt;</w:t>
+      </w:r>
+    </w:p>
+    <w:p>
+      <w:pPr>
+        <w:pStyle w:val="Heading2"/>
+        <w:shd w:val="clear" w:color="auto" w:fill="FFFFFF"/>
+        <w:spacing w:before="225" w:beforeAutospacing="0" w:after="150" w:afterAutospacing="0"/>
+        <w:rPr>
+          <w:rFonts w:ascii="Helvetica" w:hAnsi="Helvetica" w:cs="Helvetica"/>
+          <w:b w:val="0"/>
+          <w:bCs w:val="0"/>
+          <w:color w:val="333333"/>
+          <w:sz w:val="26"/>
+          <w:szCs w:val="26"/>
+        </w:rPr>
+      </w:pPr>
+      <w:r>
+        <w:rPr>
+          <w:rFonts w:ascii="Helvetica" w:hAnsi="Helvetica" w:cs="Helvetica"/>
+          <w:b w:val="0"/>
+          <w:bCs w:val="0"/>
+          <w:color w:val="333333"/>
+          <w:sz w:val="26"/>
+          <w:szCs w:val="26"/>
+        </w:rPr>
+        <w:t>AngularJS directive là gì</w:t>
+      </w:r>
+    </w:p>
+    <w:p>
+      <w:pPr>
+        <w:pStyle w:val="NormalWeb"/>
+        <w:shd w:val="clear" w:color="auto" w:fill="FFFFFF"/>
+        <w:spacing w:before="150" w:beforeAutospacing="0" w:after="150" w:afterAutospacing="0"/>
+        <w:rPr>
+          <w:rFonts w:ascii="Helvetica" w:hAnsi="Helvetica" w:cs="Helvetica"/>
+          <w:color w:val="333333"/>
+          <w:sz w:val="20"/>
+          <w:szCs w:val="20"/>
+        </w:rPr>
+      </w:pPr>
+      <w:r>
+        <w:rPr>
+          <w:rFonts w:ascii="Helvetica" w:hAnsi="Helvetica" w:cs="Helvetica"/>
+          <w:color w:val="333333"/>
+          <w:sz w:val="20"/>
+          <w:szCs w:val="20"/>
+        </w:rPr>
+        <w:t>Thư viện AngularJS cho phép chúng ta mở rộng mã lệnh của trang HTML thông qua thuộc tính của phần tử. Trong AngularJS các thuộc tính này được gọi là các directive.</w:t>
+      </w:r>
+    </w:p>
+    <w:p>
+      <w:pPr>
+        <w:pStyle w:val="NormalWeb"/>
+        <w:shd w:val="clear" w:color="auto" w:fill="FFFFFF"/>
+        <w:spacing w:before="150" w:beforeAutospacing="0" w:after="150" w:afterAutospacing="0"/>
+        <w:rPr>
+          <w:rFonts w:ascii="Helvetica" w:hAnsi="Helvetica" w:cs="Helvetica"/>
+          <w:color w:val="333333"/>
+          <w:sz w:val="20"/>
+          <w:szCs w:val="20"/>
+        </w:rPr>
+      </w:pPr>
+      <w:r>
+        <w:rPr>
+          <w:rFonts w:ascii="Helvetica" w:hAnsi="Helvetica" w:cs="Helvetica"/>
+          <w:color w:val="333333"/>
+          <w:sz w:val="20"/>
+          <w:szCs w:val="20"/>
+        </w:rPr>
+        <w:t>Thư viện AngularJS cung cấp một số directive có sẵn. Ngoài ra, chúng ta cũng có thể tự mình định nghĩa thêm các directive sử dụng trong ứng dụng.</w:t>
+      </w:r>
+    </w:p>
+    <w:p>
+      <w:pPr>
+        <w:pStyle w:val="Heading2"/>
+        <w:shd w:val="clear" w:color="auto" w:fill="FFFFFF"/>
+        <w:spacing w:before="225" w:beforeAutospacing="0" w:after="150" w:afterAutospacing="0"/>
+        <w:rPr>
+          <w:rFonts w:ascii="Helvetica" w:hAnsi="Helvetica" w:cs="Helvetica"/>
+          <w:b w:val="0"/>
+          <w:bCs w:val="0"/>
+          <w:color w:val="333333"/>
+          <w:sz w:val="26"/>
+          <w:szCs w:val="26"/>
+        </w:rPr>
+      </w:pPr>
+      <w:r>
+        <w:rPr>
+          <w:rFonts w:ascii="Helvetica" w:hAnsi="Helvetica" w:cs="Helvetica"/>
+          <w:b w:val="0"/>
+          <w:bCs w:val="0"/>
+          <w:color w:val="333333"/>
+          <w:sz w:val="26"/>
+          <w:szCs w:val="26"/>
+        </w:rPr>
+        <w:t>Một số AngularJS directive có sẵn</w:t>
+      </w:r>
+    </w:p>
+    <w:p>
+      <w:pPr>
+        <w:pStyle w:val="NormalWeb"/>
+        <w:shd w:val="clear" w:color="auto" w:fill="FFFFFF"/>
+        <w:spacing w:before="150" w:beforeAutospacing="0" w:after="150" w:afterAutospacing="0"/>
+        <w:rPr>
+          <w:rFonts w:ascii="Helvetica" w:hAnsi="Helvetica" w:cs="Helvetica"/>
+          <w:color w:val="333333"/>
+          <w:sz w:val="20"/>
+          <w:szCs w:val="20"/>
+        </w:rPr>
+      </w:pPr>
+      <w:r>
+        <w:rPr>
+          <w:rFonts w:ascii="Helvetica" w:hAnsi="Helvetica" w:cs="Helvetica"/>
+          <w:color w:val="333333"/>
+          <w:sz w:val="20"/>
+          <w:szCs w:val="20"/>
+        </w:rPr>
+        <w:t>Các directive có sẵn trong AngularJS được bắt đầu bởi tiếp đầu ngữ </w:t>
+      </w:r>
+      <w:r>
+        <w:rPr>
+          <w:rStyle w:val="HTMLCode"/>
+          <w:rFonts w:ascii="Consolas" w:hAnsi="Consolas" w:cs="Consolas"/>
+          <w:color w:val="333333"/>
+          <w:sz w:val="18"/>
+          <w:szCs w:val="18"/>
+          <w:shd w:val="clear" w:color="auto" w:fill="EFF0F1"/>
+        </w:rPr>
+        <w:t>ng-</w:t>
+      </w:r>
+      <w:r>
+        <w:rPr>
+          <w:rFonts w:ascii="Helvetica" w:hAnsi="Helvetica" w:cs="Helvetica"/>
+          <w:color w:val="333333"/>
+          <w:sz w:val="20"/>
+          <w:szCs w:val="20"/>
+        </w:rPr>
+        <w:t>. Ví dụ như các directive </w:t>
+      </w:r>
+      <w:r>
+        <w:rPr>
+          <w:rStyle w:val="HTMLCode"/>
+          <w:rFonts w:ascii="Consolas" w:hAnsi="Consolas" w:cs="Consolas"/>
+          <w:color w:val="333333"/>
+          <w:sz w:val="18"/>
+          <w:szCs w:val="18"/>
+          <w:shd w:val="clear" w:color="auto" w:fill="EFF0F1"/>
+        </w:rPr>
+        <w:t>ng-app</w:t>
+      </w:r>
+      <w:r>
+        <w:rPr>
+          <w:rFonts w:ascii="Helvetica" w:hAnsi="Helvetica" w:cs="Helvetica"/>
+          <w:color w:val="333333"/>
+          <w:sz w:val="20"/>
+          <w:szCs w:val="20"/>
+        </w:rPr>
+        <w:t>, </w:t>
+      </w:r>
+      <w:r>
+        <w:rPr>
+          <w:rStyle w:val="HTMLCode"/>
+          <w:rFonts w:ascii="Consolas" w:hAnsi="Consolas" w:cs="Consolas"/>
+          <w:color w:val="333333"/>
+          <w:sz w:val="18"/>
+          <w:szCs w:val="18"/>
+          <w:shd w:val="clear" w:color="auto" w:fill="EFF0F1"/>
+        </w:rPr>
+        <w:t>ng-init</w:t>
+      </w:r>
+      <w:r>
+        <w:rPr>
+          <w:rFonts w:ascii="Helvetica" w:hAnsi="Helvetica" w:cs="Helvetica"/>
+          <w:color w:val="333333"/>
+          <w:sz w:val="20"/>
+          <w:szCs w:val="20"/>
+        </w:rPr>
+        <w:t> hay </w:t>
+      </w:r>
+      <w:r>
+        <w:rPr>
+          <w:rStyle w:val="HTMLCode"/>
+          <w:rFonts w:ascii="Consolas" w:hAnsi="Consolas" w:cs="Consolas"/>
+          <w:color w:val="333333"/>
+          <w:sz w:val="18"/>
+          <w:szCs w:val="18"/>
+          <w:shd w:val="clear" w:color="auto" w:fill="EFF0F1"/>
+        </w:rPr>
+        <w:t>ng-bind</w:t>
+      </w:r>
+      <w:r>
+        <w:rPr>
+          <w:rFonts w:ascii="Helvetica" w:hAnsi="Helvetica" w:cs="Helvetica"/>
+          <w:color w:val="333333"/>
+          <w:sz w:val="20"/>
+          <w:szCs w:val="20"/>
+        </w:rPr>
+        <w:t> </w:t>
+      </w:r>
+    </w:p>
+    <w:p>
+      <w:pPr>
+        <w:pStyle w:val="HTMLPreformatted"/>
+        <w:pBdr>
+          <w:top w:val="single" w:sz="6" w:space="7" w:color="CCCCCC"/>
+          <w:left w:val="single" w:sz="6" w:space="7" w:color="CCCCCC"/>
+          <w:bottom w:val="single" w:sz="6" w:space="7" w:color="CCCCCC"/>
+          <w:right w:val="single" w:sz="6" w:space="7" w:color="CCCCCC"/>
+        </w:pBdr>
+        <w:wordWrap w:val="0"/>
+        <w:spacing w:after="150"/>
+        <w:rPr>
+          <w:rStyle w:val="HTMLCode"/>
+          <w:rFonts w:ascii="Consolas" w:hAnsi="Consolas" w:cs="Consolas"/>
+          <w:color w:val="333333"/>
+          <w:shd w:val="clear" w:color="auto" w:fill="F8F8F8"/>
+        </w:rPr>
+      </w:pPr>
+      <w:r>
+        <w:rPr>
+          <w:rStyle w:val="hljs-tag"/>
+          <w:rFonts w:ascii="Consolas" w:hAnsi="Consolas" w:cs="Consolas"/>
+          <w:color w:val="000080"/>
+          <w:shd w:val="clear" w:color="auto" w:fill="F8F8F8"/>
+        </w:rPr>
+        <w:t>&lt;</w:t>
+      </w:r>
+      <w:r>
+        <w:rPr>
+          <w:rStyle w:val="hljs-name"/>
+          <w:rFonts w:ascii="Consolas" w:hAnsi="Consolas" w:cs="Consolas"/>
+          <w:color w:val="000080"/>
+          <w:shd w:val="clear" w:color="auto" w:fill="F8F8F8"/>
+        </w:rPr>
+        <w:t>div</w:t>
+      </w:r>
+      <w:r>
+        <w:rPr>
+          <w:rStyle w:val="hljs-tag"/>
+          <w:rFonts w:ascii="Consolas" w:hAnsi="Consolas" w:cs="Consolas"/>
+          <w:color w:val="000080"/>
+          <w:shd w:val="clear" w:color="auto" w:fill="F8F8F8"/>
+        </w:rPr>
+        <w:t xml:space="preserve"> </w:t>
+      </w:r>
+      <w:r>
+        <w:rPr>
+          <w:rStyle w:val="hljs-attr"/>
+          <w:rFonts w:ascii="Consolas" w:hAnsi="Consolas" w:cs="Consolas"/>
+          <w:color w:val="008080"/>
+          <w:shd w:val="clear" w:color="auto" w:fill="F8F8F8"/>
+        </w:rPr>
+        <w:t>ng-app</w:t>
+      </w:r>
+      <w:r>
+        <w:rPr>
+          <w:rStyle w:val="hljs-tag"/>
+          <w:rFonts w:ascii="Consolas" w:hAnsi="Consolas" w:cs="Consolas"/>
+          <w:color w:val="000080"/>
+          <w:shd w:val="clear" w:color="auto" w:fill="F8F8F8"/>
+        </w:rPr>
+        <w:t>=</w:t>
+      </w:r>
+      <w:r>
+        <w:rPr>
+          <w:rStyle w:val="hljs-string"/>
+          <w:rFonts w:ascii="Consolas" w:hAnsi="Consolas" w:cs="Consolas"/>
+          <w:color w:val="DD1144"/>
+          <w:shd w:val="clear" w:color="auto" w:fill="F8F8F8"/>
+        </w:rPr>
+        <w:t>""</w:t>
+      </w:r>
+      <w:r>
+        <w:rPr>
+          <w:rStyle w:val="hljs-tag"/>
+          <w:rFonts w:ascii="Consolas" w:hAnsi="Consolas" w:cs="Consolas"/>
+          <w:color w:val="000080"/>
+          <w:shd w:val="clear" w:color="auto" w:fill="F8F8F8"/>
+        </w:rPr>
+        <w:t xml:space="preserve"> </w:t>
+      </w:r>
+      <w:r>
+        <w:rPr>
+          <w:rStyle w:val="hljs-attr"/>
+          <w:rFonts w:ascii="Consolas" w:hAnsi="Consolas" w:cs="Consolas"/>
+          <w:color w:val="008080"/>
+          <w:shd w:val="clear" w:color="auto" w:fill="F8F8F8"/>
+        </w:rPr>
+        <w:t>ng-init</w:t>
+      </w:r>
+      <w:r>
+        <w:rPr>
+          <w:rStyle w:val="hljs-tag"/>
+          <w:rFonts w:ascii="Consolas" w:hAnsi="Consolas" w:cs="Consolas"/>
+          <w:color w:val="000080"/>
+          <w:shd w:val="clear" w:color="auto" w:fill="F8F8F8"/>
+        </w:rPr>
+        <w:t>=</w:t>
+      </w:r>
+      <w:r>
+        <w:rPr>
+          <w:rStyle w:val="hljs-string"/>
+          <w:rFonts w:ascii="Consolas" w:hAnsi="Consolas" w:cs="Consolas"/>
+          <w:color w:val="DD1144"/>
+          <w:shd w:val="clear" w:color="auto" w:fill="F8F8F8"/>
+        </w:rPr>
+        <w:t>"name='?'"</w:t>
+      </w:r>
+      <w:r>
+        <w:rPr>
+          <w:rStyle w:val="hljs-tag"/>
+          <w:rFonts w:ascii="Consolas" w:hAnsi="Consolas" w:cs="Consolas"/>
+          <w:color w:val="000080"/>
+          <w:shd w:val="clear" w:color="auto" w:fill="F8F8F8"/>
+        </w:rPr>
+        <w:t>&gt;</w:t>
+      </w:r>
+    </w:p>
+    <w:p>
+      <w:pPr>
+        <w:pStyle w:val="HTMLPreformatted"/>
+        <w:pBdr>
+          <w:top w:val="single" w:sz="6" w:space="7" w:color="CCCCCC"/>
+          <w:left w:val="single" w:sz="6" w:space="7" w:color="CCCCCC"/>
+          <w:bottom w:val="single" w:sz="6" w:space="7" w:color="CCCCCC"/>
+          <w:right w:val="single" w:sz="6" w:space="7" w:color="CCCCCC"/>
+        </w:pBdr>
+        <w:wordWrap w:val="0"/>
+        <w:spacing w:after="150"/>
+        <w:rPr>
+          <w:rStyle w:val="HTMLCode"/>
+          <w:rFonts w:ascii="Consolas" w:hAnsi="Consolas" w:cs="Consolas"/>
+          <w:color w:val="333333"/>
+          <w:shd w:val="clear" w:color="auto" w:fill="F8F8F8"/>
+        </w:rPr>
+      </w:pPr>
+    </w:p>
+    <w:p>
+      <w:pPr>
+        <w:pStyle w:val="HTMLPreformatted"/>
+        <w:pBdr>
+          <w:top w:val="single" w:sz="6" w:space="7" w:color="CCCCCC"/>
+          <w:left w:val="single" w:sz="6" w:space="7" w:color="CCCCCC"/>
+          <w:bottom w:val="single" w:sz="6" w:space="7" w:color="CCCCCC"/>
+          <w:right w:val="single" w:sz="6" w:space="7" w:color="CCCCCC"/>
+        </w:pBdr>
+        <w:wordWrap w:val="0"/>
+        <w:spacing w:after="150"/>
+        <w:rPr>
+          <w:rStyle w:val="HTMLCode"/>
+          <w:rFonts w:ascii="Consolas" w:hAnsi="Consolas" w:cs="Consolas"/>
+          <w:color w:val="333333"/>
+          <w:shd w:val="clear" w:color="auto" w:fill="F8F8F8"/>
+        </w:rPr>
+      </w:pPr>
+      <w:r>
+        <w:rPr>
+          <w:rStyle w:val="hljs-tag"/>
+          <w:rFonts w:ascii="Consolas" w:hAnsi="Consolas" w:cs="Consolas"/>
+          <w:color w:val="000080"/>
+          <w:shd w:val="clear" w:color="auto" w:fill="F8F8F8"/>
+        </w:rPr>
+        <w:t>&lt;</w:t>
+      </w:r>
+      <w:r>
+        <w:rPr>
+          <w:rStyle w:val="hljs-name"/>
+          <w:rFonts w:ascii="Consolas" w:hAnsi="Consolas" w:cs="Consolas"/>
+          <w:color w:val="000080"/>
+          <w:shd w:val="clear" w:color="auto" w:fill="F8F8F8"/>
+        </w:rPr>
+        <w:t>p</w:t>
+      </w:r>
+      <w:r>
+        <w:rPr>
+          <w:rStyle w:val="hljs-tag"/>
+          <w:rFonts w:ascii="Consolas" w:hAnsi="Consolas" w:cs="Consolas"/>
+          <w:color w:val="000080"/>
+          <w:shd w:val="clear" w:color="auto" w:fill="F8F8F8"/>
+        </w:rPr>
+        <w:t>&gt;</w:t>
+      </w:r>
+      <w:r>
+        <w:rPr>
+          <w:rStyle w:val="HTMLCode"/>
+          <w:rFonts w:ascii="Consolas" w:hAnsi="Consolas" w:cs="Consolas"/>
+          <w:color w:val="333333"/>
+          <w:shd w:val="clear" w:color="auto" w:fill="F8F8F8"/>
+        </w:rPr>
+        <w:t xml:space="preserve">Nhập vào tên bạn: </w:t>
+      </w:r>
+      <w:r>
+        <w:rPr>
+          <w:rStyle w:val="hljs-tag"/>
+          <w:rFonts w:ascii="Consolas" w:hAnsi="Consolas" w:cs="Consolas"/>
+          <w:color w:val="000080"/>
+          <w:shd w:val="clear" w:color="auto" w:fill="F8F8F8"/>
+        </w:rPr>
+        <w:t>&lt;</w:t>
+      </w:r>
+      <w:r>
+        <w:rPr>
+          <w:rStyle w:val="hljs-name"/>
+          <w:rFonts w:ascii="Consolas" w:hAnsi="Consolas" w:cs="Consolas"/>
+          <w:color w:val="000080"/>
+          <w:shd w:val="clear" w:color="auto" w:fill="F8F8F8"/>
+        </w:rPr>
+        <w:t>input</w:t>
+      </w:r>
+      <w:r>
+        <w:rPr>
+          <w:rStyle w:val="hljs-tag"/>
+          <w:rFonts w:ascii="Consolas" w:hAnsi="Consolas" w:cs="Consolas"/>
+          <w:color w:val="000080"/>
+          <w:shd w:val="clear" w:color="auto" w:fill="F8F8F8"/>
+        </w:rPr>
+        <w:t xml:space="preserve"> </w:t>
+      </w:r>
+      <w:r>
+        <w:rPr>
+          <w:rStyle w:val="hljs-attr"/>
+          <w:rFonts w:ascii="Consolas" w:hAnsi="Consolas" w:cs="Consolas"/>
+          <w:color w:val="008080"/>
+          <w:shd w:val="clear" w:color="auto" w:fill="F8F8F8"/>
+        </w:rPr>
+        <w:t>type</w:t>
+      </w:r>
+      <w:r>
+        <w:rPr>
+          <w:rStyle w:val="hljs-tag"/>
+          <w:rFonts w:ascii="Consolas" w:hAnsi="Consolas" w:cs="Consolas"/>
+          <w:color w:val="000080"/>
+          <w:shd w:val="clear" w:color="auto" w:fill="F8F8F8"/>
+        </w:rPr>
+        <w:t>=</w:t>
+      </w:r>
+      <w:r>
+        <w:rPr>
+          <w:rStyle w:val="hljs-string"/>
+          <w:rFonts w:ascii="Consolas" w:hAnsi="Consolas" w:cs="Consolas"/>
+          <w:color w:val="DD1144"/>
+          <w:shd w:val="clear" w:color="auto" w:fill="F8F8F8"/>
+        </w:rPr>
+        <w:t>"text"</w:t>
+      </w:r>
+      <w:r>
+        <w:rPr>
+          <w:rStyle w:val="hljs-tag"/>
+          <w:rFonts w:ascii="Consolas" w:hAnsi="Consolas" w:cs="Consolas"/>
+          <w:color w:val="000080"/>
+          <w:shd w:val="clear" w:color="auto" w:fill="F8F8F8"/>
+        </w:rPr>
+        <w:t xml:space="preserve"> </w:t>
+      </w:r>
+      <w:r>
+        <w:rPr>
+          <w:rStyle w:val="hljs-attr"/>
+          <w:rFonts w:ascii="Consolas" w:hAnsi="Consolas" w:cs="Consolas"/>
+          <w:color w:val="008080"/>
+          <w:shd w:val="clear" w:color="auto" w:fill="F8F8F8"/>
+        </w:rPr>
+        <w:t>ng-model</w:t>
+      </w:r>
+      <w:r>
+        <w:rPr>
+          <w:rStyle w:val="hljs-tag"/>
+          <w:rFonts w:ascii="Consolas" w:hAnsi="Consolas" w:cs="Consolas"/>
+          <w:color w:val="000080"/>
+          <w:shd w:val="clear" w:color="auto" w:fill="F8F8F8"/>
+        </w:rPr>
+        <w:t>=</w:t>
+      </w:r>
+      <w:r>
+        <w:rPr>
+          <w:rStyle w:val="hljs-string"/>
+          <w:rFonts w:ascii="Consolas" w:hAnsi="Consolas" w:cs="Consolas"/>
+          <w:color w:val="DD1144"/>
+          <w:shd w:val="clear" w:color="auto" w:fill="F8F8F8"/>
+        </w:rPr>
+        <w:t>"name"</w:t>
+      </w:r>
+      <w:r>
+        <w:rPr>
+          <w:rStyle w:val="hljs-tag"/>
+          <w:rFonts w:ascii="Consolas" w:hAnsi="Consolas" w:cs="Consolas"/>
+          <w:color w:val="000080"/>
+          <w:shd w:val="clear" w:color="auto" w:fill="F8F8F8"/>
+        </w:rPr>
+        <w:t>&gt;&lt;/</w:t>
+      </w:r>
+      <w:r>
+        <w:rPr>
+          <w:rStyle w:val="hljs-name"/>
+          <w:rFonts w:ascii="Consolas" w:hAnsi="Consolas" w:cs="Consolas"/>
+          <w:color w:val="000080"/>
+          <w:shd w:val="clear" w:color="auto" w:fill="F8F8F8"/>
+        </w:rPr>
+        <w:t>p</w:t>
+      </w:r>
+      <w:r>
+        <w:rPr>
+          <w:rStyle w:val="hljs-tag"/>
+          <w:rFonts w:ascii="Consolas" w:hAnsi="Consolas" w:cs="Consolas"/>
+          <w:color w:val="000080"/>
+          <w:shd w:val="clear" w:color="auto" w:fill="F8F8F8"/>
+        </w:rPr>
+        <w:t>&gt;</w:t>
+      </w:r>
+    </w:p>
+    <w:p>
+      <w:pPr>
+        <w:pStyle w:val="HTMLPreformatted"/>
+        <w:pBdr>
+          <w:top w:val="single" w:sz="6" w:space="7" w:color="CCCCCC"/>
+          <w:left w:val="single" w:sz="6" w:space="7" w:color="CCCCCC"/>
+          <w:bottom w:val="single" w:sz="6" w:space="7" w:color="CCCCCC"/>
+          <w:right w:val="single" w:sz="6" w:space="7" w:color="CCCCCC"/>
+        </w:pBdr>
+        <w:wordWrap w:val="0"/>
+        <w:spacing w:after="150"/>
+        <w:rPr>
+          <w:rStyle w:val="HTMLCode"/>
+          <w:rFonts w:ascii="Consolas" w:hAnsi="Consolas" w:cs="Consolas"/>
+          <w:color w:val="333333"/>
+          <w:shd w:val="clear" w:color="auto" w:fill="F8F8F8"/>
+        </w:rPr>
+      </w:pPr>
+      <w:r>
+        <w:rPr>
+          <w:rStyle w:val="hljs-tag"/>
+          <w:rFonts w:ascii="Consolas" w:hAnsi="Consolas" w:cs="Consolas"/>
+          <w:color w:val="000080"/>
+          <w:shd w:val="clear" w:color="auto" w:fill="F8F8F8"/>
+        </w:rPr>
+        <w:t>&lt;</w:t>
+      </w:r>
+      <w:r>
+        <w:rPr>
+          <w:rStyle w:val="hljs-name"/>
+          <w:rFonts w:ascii="Consolas" w:hAnsi="Consolas" w:cs="Consolas"/>
+          <w:color w:val="000080"/>
+          <w:shd w:val="clear" w:color="auto" w:fill="F8F8F8"/>
+        </w:rPr>
+        <w:t>p</w:t>
+      </w:r>
+      <w:r>
+        <w:rPr>
+          <w:rStyle w:val="hljs-tag"/>
+          <w:rFonts w:ascii="Consolas" w:hAnsi="Consolas" w:cs="Consolas"/>
+          <w:color w:val="000080"/>
+          <w:shd w:val="clear" w:color="auto" w:fill="F8F8F8"/>
+        </w:rPr>
+        <w:t>&gt;</w:t>
+      </w:r>
+      <w:r>
+        <w:rPr>
+          <w:rStyle w:val="HTMLCode"/>
+          <w:rFonts w:ascii="Consolas" w:hAnsi="Consolas" w:cs="Consolas"/>
+          <w:color w:val="333333"/>
+          <w:shd w:val="clear" w:color="auto" w:fill="F8F8F8"/>
+        </w:rPr>
+        <w:t>Tên bạn là: {{ name }}</w:t>
+      </w:r>
+      <w:r>
+        <w:rPr>
+          <w:rStyle w:val="hljs-tag"/>
+          <w:rFonts w:ascii="Consolas" w:hAnsi="Consolas" w:cs="Consolas"/>
+          <w:color w:val="000080"/>
+          <w:shd w:val="clear" w:color="auto" w:fill="F8F8F8"/>
+        </w:rPr>
+        <w:t>&lt;/</w:t>
+      </w:r>
+      <w:r>
+        <w:rPr>
+          <w:rStyle w:val="hljs-name"/>
+          <w:rFonts w:ascii="Consolas" w:hAnsi="Consolas" w:cs="Consolas"/>
+          <w:color w:val="000080"/>
+          <w:shd w:val="clear" w:color="auto" w:fill="F8F8F8"/>
+        </w:rPr>
+        <w:t>p</w:t>
+      </w:r>
+      <w:r>
+        <w:rPr>
+          <w:rStyle w:val="hljs-tag"/>
+          <w:rFonts w:ascii="Consolas" w:hAnsi="Consolas" w:cs="Consolas"/>
+          <w:color w:val="000080"/>
+          <w:shd w:val="clear" w:color="auto" w:fill="F8F8F8"/>
+        </w:rPr>
+        <w:t>&gt;</w:t>
+      </w:r>
+    </w:p>
+    <w:p>
+      <w:pPr>
+        <w:pStyle w:val="HTMLPreformatted"/>
+        <w:pBdr>
+          <w:top w:val="single" w:sz="6" w:space="7" w:color="CCCCCC"/>
+          <w:left w:val="single" w:sz="6" w:space="7" w:color="CCCCCC"/>
+          <w:bottom w:val="single" w:sz="6" w:space="7" w:color="CCCCCC"/>
+          <w:right w:val="single" w:sz="6" w:space="7" w:color="CCCCCC"/>
+        </w:pBdr>
+        <w:wordWrap w:val="0"/>
+        <w:spacing w:after="150"/>
+        <w:rPr>
+          <w:rStyle w:val="HTMLCode"/>
+          <w:rFonts w:ascii="Consolas" w:hAnsi="Consolas" w:cs="Consolas"/>
+          <w:color w:val="333333"/>
+          <w:shd w:val="clear" w:color="auto" w:fill="F8F8F8"/>
+        </w:rPr>
+      </w:pPr>
+    </w:p>
+    <w:p>
+      <w:pPr>
+        <w:pStyle w:val="HTMLPreformatted"/>
+        <w:pBdr>
+          <w:top w:val="single" w:sz="6" w:space="7" w:color="CCCCCC"/>
+          <w:left w:val="single" w:sz="6" w:space="7" w:color="CCCCCC"/>
+          <w:bottom w:val="single" w:sz="6" w:space="7" w:color="CCCCCC"/>
+          <w:right w:val="single" w:sz="6" w:space="7" w:color="CCCCCC"/>
+        </w:pBdr>
+        <w:wordWrap w:val="0"/>
+        <w:spacing w:after="150"/>
+        <w:rPr>
+          <w:rFonts w:ascii="Consolas" w:hAnsi="Consolas" w:cs="Consolas"/>
+          <w:color w:val="333333"/>
+        </w:rPr>
+      </w:pPr>
+      <w:r>
+        <w:rPr>
+          <w:rStyle w:val="hljs-tag"/>
+          <w:rFonts w:ascii="Consolas" w:hAnsi="Consolas" w:cs="Consolas"/>
+          <w:color w:val="000080"/>
+          <w:shd w:val="clear" w:color="auto" w:fill="F8F8F8"/>
+        </w:rPr>
+        <w:t>&lt;/</w:t>
+      </w:r>
+      <w:r>
+        <w:rPr>
+          <w:rStyle w:val="hljs-name"/>
+          <w:rFonts w:ascii="Consolas" w:hAnsi="Consolas" w:cs="Consolas"/>
+          <w:color w:val="000080"/>
+          <w:shd w:val="clear" w:color="auto" w:fill="F8F8F8"/>
+        </w:rPr>
+        <w:t>div</w:t>
+      </w:r>
+      <w:r>
+        <w:rPr>
+          <w:rStyle w:val="hljs-tag"/>
+          <w:rFonts w:ascii="Consolas" w:hAnsi="Consolas" w:cs="Consolas"/>
+          <w:color w:val="000080"/>
+          <w:shd w:val="clear" w:color="auto" w:fill="F8F8F8"/>
+        </w:rPr>
+        <w:t>&gt;</w:t>
+      </w:r>
+    </w:p>
+    <w:p>
+      <w:pPr>
+        <w:numPr>
+          <w:ilvl w:val="0"/>
+          <w:numId w:val="13"/>
+        </w:numPr>
+        <w:shd w:val="clear" w:color="auto" w:fill="FFFFFF"/>
+        <w:spacing w:before="100" w:beforeAutospacing="1" w:after="100" w:afterAutospacing="1" w:line="240" w:lineRule="auto"/>
+        <w:rPr>
+          <w:rFonts w:ascii="Helvetica" w:eastAsia="Times New Roman" w:hAnsi="Helvetica" w:cs="Helvetica"/>
+          <w:color w:val="333333"/>
+          <w:sz w:val="20"/>
+          <w:szCs w:val="20"/>
+        </w:rPr>
+      </w:pPr>
+      <w:r>
+        <w:rPr>
+          <w:rFonts w:ascii="Consolas" w:eastAsia="Times New Roman" w:hAnsi="Consolas" w:cs="Consolas"/>
+          <w:color w:val="333333"/>
+          <w:sz w:val="18"/>
+          <w:szCs w:val="18"/>
+          <w:shd w:val="clear" w:color="auto" w:fill="EFF0F1"/>
+        </w:rPr>
+        <w:t>ng-app</w:t>
+      </w:r>
+      <w:r>
+        <w:rPr>
+          <w:rFonts w:ascii="Helvetica" w:eastAsia="Times New Roman" w:hAnsi="Helvetica" w:cs="Helvetica"/>
+          <w:color w:val="333333"/>
+          <w:sz w:val="20"/>
+          <w:szCs w:val="20"/>
+        </w:rPr>
+        <w:t>: Khai báo ứng dụng AngularJS</w:t>
+      </w:r>
+    </w:p>
+    <w:p>
+      <w:pPr>
+        <w:numPr>
+          <w:ilvl w:val="0"/>
+          <w:numId w:val="13"/>
+        </w:numPr>
+        <w:shd w:val="clear" w:color="auto" w:fill="FFFFFF"/>
+        <w:spacing w:before="100" w:beforeAutospacing="1" w:after="100" w:afterAutospacing="1" w:line="240" w:lineRule="auto"/>
+        <w:rPr>
+          <w:rFonts w:ascii="Helvetica" w:eastAsia="Times New Roman" w:hAnsi="Helvetica" w:cs="Helvetica"/>
+          <w:color w:val="333333"/>
+          <w:sz w:val="20"/>
+          <w:szCs w:val="20"/>
+        </w:rPr>
+      </w:pPr>
+      <w:r>
+        <w:rPr>
+          <w:rFonts w:ascii="Consolas" w:eastAsia="Times New Roman" w:hAnsi="Consolas" w:cs="Consolas"/>
+          <w:color w:val="333333"/>
+          <w:sz w:val="18"/>
+          <w:szCs w:val="18"/>
+          <w:shd w:val="clear" w:color="auto" w:fill="EFF0F1"/>
+        </w:rPr>
+        <w:t>ng-init</w:t>
+      </w:r>
+      <w:r>
+        <w:rPr>
+          <w:rFonts w:ascii="Helvetica" w:eastAsia="Times New Roman" w:hAnsi="Helvetica" w:cs="Helvetica"/>
+          <w:color w:val="333333"/>
+          <w:sz w:val="20"/>
+          <w:szCs w:val="20"/>
+        </w:rPr>
+        <w:t>: Khởi tạo dữ liệu sử dụng trong ứng dụng AngularJS</w:t>
+      </w:r>
+    </w:p>
+    <w:p>
+      <w:pPr>
         <w:pStyle w:val="ListParagraph"/>
         <w:shd w:val="clear" w:color="auto" w:fill="FFFFFF"/>
         <w:spacing w:before="100" w:beforeAutospacing="1" w:after="30" w:line="240" w:lineRule="auto"/>
@@ -2478,6 +4538,27 @@
           <w:szCs w:val="28"/>
         </w:rPr>
       </w:pPr>
+      <w:r>
+        <w:rPr>
+          <w:rFonts w:ascii="Consolas" w:eastAsia="Times New Roman" w:hAnsi="Consolas" w:cs="Consolas"/>
+          <w:color w:val="333333"/>
+          <w:sz w:val="18"/>
+          <w:szCs w:val="18"/>
+          <w:shd w:val="clear" w:color="auto" w:fill="EFF0F1"/>
+        </w:rPr>
+        <w:t>ng-model</w:t>
+      </w:r>
+      <w:r>
+        <w:rPr>
+          <w:rFonts w:ascii="Helvetica" w:eastAsia="Times New Roman" w:hAnsi="Helvetica" w:cs="Helvetica"/>
+          <w:color w:val="333333"/>
+          <w:sz w:val="20"/>
+          <w:szCs w:val="20"/>
+        </w:rPr>
+        <w:t>: bind giá trị hiển của các trường dữ liệu trong trang HTML (thẻ input, thẻ textarea) với dữ liệu của</w:t>
+      </w:r>
+      <w:bookmarkStart w:id="0" w:name="_GoBack"/>
+      <w:bookmarkEnd w:id="0"/>
     </w:p>
     <w:sectPr>
       <w:pgSz w:w="12240" w:h="15840"/>
@@ -2492,6 +4573,155 @@
 <file path=word/numbering.xml><?xml version="1.0" encoding="utf-8"?>
 <w:numbering xmlns:wpc="http://schemas.microsoft.com/office/word/2010/wordprocessingCanvas" xmlns:mc="http://schemas.openxmlformats.org/markup-compatibility/2006" xmlns:o="urn:schemas-microsoft-com:office:office" xmlns:r="http://schemas.openxmlformats.org/officeDocument/2006/relationships" xmlns:m="http://schemas.openxmlformats.org/officeDocument/2006/math" xmlns:v="urn:schemas-microsoft-com:vml" xmlns:wp14="http://schemas.microsoft.com/office/word/2010/wordprocessingDrawing" xmlns:wp="http://schemas.openxmlformats.org/drawingml/2006/wordprocessingDrawing" xmlns:w10="urn:schemas-microsoft-com:office:word" xmlns:w="http://schemas.openxmlformats.org/wordprocessingml/2006/main" xmlns:w14="http://schemas.microsoft.com/office/word/2010/wordml" xmlns:w15="http://schemas.microsoft.com/office/word/2012/wordml" xmlns:wpg="http://schemas.microsoft.com/office/word/2010/wordprocessingGroup" xmlns:wpi="http://schemas.microsoft.com/office/word/2010/wordprocessingInk" xmlns:wne="http://schemas.microsoft.com/office/word/2006/wordml" xmlns:wps="http://schemas.microsoft.com/office/word/2010/wordprocessingShape" mc:Ignorable="w14 w15 wp14">
   <w:abstractNum w:abstractNumId="0">
+    <w:nsid w:val="009878F4"/>
+    <w:multiLevelType w:val="multilevel"/>
+    <w:tmpl w:val="D7489E7C"/>
+    <w:lvl w:ilvl="0">
+      <w:start w:val="1"/>
+      <w:numFmt w:val="bullet"/>
+      <w:lvlText w:val=""/>
+      <w:lvlJc w:val="left"/>
+      <w:pPr>
+        <w:tabs>
+          <w:tab w:val="num" w:pos="720"/>
+        </w:tabs>
+        <w:ind w:left="720" w:hanging="360"/>
+      </w:pPr>
+      <w:rPr>
+        <w:rFonts w:ascii="Symbol" w:hAnsi="Symbol" w:hint="default"/>
+        <w:sz w:val="20"/>
+      </w:rPr>
+    </w:lvl>
+    <w:lvl w:ilvl="1" w:tentative="1">
+      <w:start w:val="1"/>
+      <w:numFmt w:val="bullet"/>
+      <w:lvlText w:val="o"/>
+      <w:lvlJc w:val="left"/>
+      <w:pPr>
+        <w:tabs>
+          <w:tab w:val="num" w:pos="1440"/>
+        </w:tabs>
+        <w:ind w:left="1440" w:hanging="360"/>
+      </w:pPr>
+      <w:rPr>
+        <w:rFonts w:ascii="Courier New" w:hAnsi="Courier New" w:hint="default"/>
+        <w:sz w:val="20"/>
+      </w:rPr>
+    </w:lvl>
+    <w:lvl w:ilvl="2" w:tentative="1">
+      <w:start w:val="1"/>
+      <w:numFmt w:val="bullet"/>
+      <w:lvlText w:val=""/>
+      <w:lvlJc w:val="left"/>
+      <w:pPr>
+        <w:tabs>
+          <w:tab w:val="num" w:pos="2160"/>
+        </w:tabs>
+        <w:ind w:left="2160" w:hanging="360"/>
+      </w:pPr>
+      <w:rPr>
+        <w:rFonts w:ascii="Wingdings" w:hAnsi="Wingdings" w:hint="default"/>
+        <w:sz w:val="20"/>
+      </w:rPr>
+    </w:lvl>
+    <w:lvl w:ilvl="3" w:tentative="1">
+      <w:start w:val="1"/>
+      <w:numFmt w:val="bullet"/>
+      <w:lvlText w:val=""/>
+      <w:lvlJc w:val="left"/>
+      <w:pPr>
+        <w:tabs>
+          <w:tab w:val="num" w:pos="2880"/>
+        </w:tabs>
+        <w:ind w:left="2880" w:hanging="360"/>
+      </w:pPr>
+      <w:rPr>
+        <w:rFonts w:ascii="Wingdings" w:hAnsi="Wingdings" w:hint="default"/>
+        <w:sz w:val="20"/>
+      </w:rPr>
+    </w:lvl>
+    <w:lvl w:ilvl="4" w:tentative="1">
+      <w:start w:val="1"/>
+      <w:numFmt w:val="bullet"/>
+      <w:lvlText w:val=""/>
+      <w:lvlJc w:val="left"/>
+      <w:pPr>
+        <w:tabs>
+          <w:tab w:val="num" w:pos="3600"/>
+        </w:tabs>
+        <w:ind w:left="3600" w:hanging="360"/>
+      </w:pPr>
+      <w:rPr>
+        <w:rFonts w:ascii="Wingdings" w:hAnsi="Wingdings" w:hint="default"/>
+        <w:sz w:val="20"/>
+      </w:rPr>
+    </w:lvl>
+    <w:lvl w:ilvl="5" w:tentative="1">
+      <w:start w:val="1"/>
+      <w:numFmt w:val="bullet"/>
+      <w:lvlText w:val=""/>
+      <w:lvlJc w:val="left"/>
+      <w:pPr>
+        <w:tabs>
+          <w:tab w:val="num" w:pos="4320"/>
+        </w:tabs>
+        <w:ind w:left="4320" w:hanging="360"/>
+      </w:pPr>
+      <w:rPr>
+        <w:rFonts w:ascii="Wingdings" w:hAnsi="Wingdings" w:hint="default"/>
+        <w:sz w:val="20"/>
+      </w:rPr>
+    </w:lvl>
+    <w:lvl w:ilvl="6" w:tentative="1">
+      <w:start w:val="1"/>
+      <w:numFmt w:val="bullet"/>
+      <w:lvlText w:val=""/>
+      <w:lvlJc w:val="left"/>
+      <w:pPr>
+        <w:tabs>
+          <w:tab w:val="num" w:pos="5040"/>
+        </w:tabs>
+        <w:ind w:left="5040" w:hanging="360"/>
+      </w:pPr>
+      <w:rPr>
+        <w:rFonts w:ascii="Wingdings" w:hAnsi="Wingdings" w:hint="default"/>
+        <w:sz w:val="20"/>
+      </w:rPr>
+    </w:lvl>
+    <w:lvl w:ilvl="7" w:tentative="1">
+      <w:start w:val="1"/>
+      <w:numFmt w:val="bullet"/>
+      <w:lvlText w:val=""/>
+      <w:lvlJc w:val="left"/>
+      <w:pPr>
+        <w:tabs>
+          <w:tab w:val="num" w:pos="5760"/>
+        </w:tabs>
+        <w:ind w:left="5760" w:hanging="360"/>
+      </w:pPr>
+      <w:rPr>
+        <w:rFonts w:ascii="Wingdings" w:hAnsi="Wingdings" w:hint="default"/>
+        <w:sz w:val="20"/>
+      </w:rPr>
+    </w:lvl>
+    <w:lvl w:ilvl="8" w:tentative="1">
+      <w:start w:val="1"/>
+      <w:numFmt w:val="bullet"/>
+      <w:lvlText w:val=""/>
+      <w:lvlJc w:val="left"/>
+      <w:pPr>
+        <w:tabs>
+          <w:tab w:val="num" w:pos="6480"/>
+        </w:tabs>
+        <w:ind w:left="6480" w:hanging="360"/>
+      </w:pPr>
+      <w:rPr>
+        <w:rFonts w:ascii="Wingdings" w:hAnsi="Wingdings" w:hint="default"/>
+        <w:sz w:val="20"/>
+      </w:rPr>
+    </w:lvl>
+  </w:abstractNum>
+  <w:abstractNum w:abstractNumId="1">
     <w:nsid w:val="04B6569E"/>
     <w:multiLevelType w:val="multilevel"/>
     <w:tmpl w:val="89D67CB2"/>
@@ -2640,7 +4870,7 @@
       </w:rPr>
     </w:lvl>
   </w:abstractNum>
-  <w:abstractNum w:abstractNumId="1">
+  <w:abstractNum w:abstractNumId="2">
     <w:nsid w:val="0D483E52"/>
     <w:multiLevelType w:val="multilevel"/>
     <w:tmpl w:val="46A44DDE"/>
@@ -2789,7 +5019,7 @@
       </w:rPr>
     </w:lvl>
   </w:abstractNum>
-  <w:abstractNum w:abstractNumId="2">
+  <w:abstractNum w:abstractNumId="3">
     <w:nsid w:val="0F2B17B2"/>
     <w:multiLevelType w:val="hybridMultilevel"/>
     <w:tmpl w:val="5FDE38F8"/>
@@ -2902,7 +5132,7 @@
       </w:rPr>
     </w:lvl>
   </w:abstractNum>
-  <w:abstractNum w:abstractNumId="3">
+  <w:abstractNum w:abstractNumId="4">
     <w:nsid w:val="10843B4E"/>
     <w:multiLevelType w:val="hybridMultilevel"/>
     <w:tmpl w:val="B59E0764"/>
@@ -2988,7 +5218,7 @@
       </w:pPr>
     </w:lvl>
   </w:abstractNum>
-  <w:abstractNum w:abstractNumId="4">
+  <w:abstractNum w:abstractNumId="5">
     <w:nsid w:val="1A3221F0"/>
     <w:multiLevelType w:val="multilevel"/>
     <w:tmpl w:val="5B9CD58C"/>
@@ -3137,7 +5367,7 @@
       </w:rPr>
     </w:lvl>
   </w:abstractNum>
-  <w:abstractNum w:abstractNumId="5">
+  <w:abstractNum w:abstractNumId="6">
     <w:nsid w:val="1B9D183C"/>
     <w:multiLevelType w:val="multilevel"/>
     <w:tmpl w:val="F6C6AB58"/>
@@ -3286,7 +5516,7 @@
       </w:rPr>
     </w:lvl>
   </w:abstractNum>
-  <w:abstractNum w:abstractNumId="6">
+  <w:abstractNum w:abstractNumId="7">
     <w:nsid w:val="22F83DAC"/>
     <w:multiLevelType w:val="multilevel"/>
     <w:tmpl w:val="6BF895DA"/>
@@ -3435,7 +5665,7 @@
       </w:rPr>
     </w:lvl>
   </w:abstractNum>
-  <w:abstractNum w:abstractNumId="7">
+  <w:abstractNum w:abstractNumId="8">
     <w:nsid w:val="3D37391E"/>
     <w:multiLevelType w:val="hybridMultilevel"/>
     <w:tmpl w:val="EA4C1AEC"/>
@@ -3548,7 +5778,7 @@
       </w:rPr>
     </w:lvl>
   </w:abstractNum>
-  <w:abstractNum w:abstractNumId="8">
+  <w:abstractNum w:abstractNumId="9">
     <w:nsid w:val="54701D2C"/>
     <w:multiLevelType w:val="hybridMultilevel"/>
     <w:tmpl w:val="BF103884"/>
@@ -3661,7 +5891,7 @@
       </w:rPr>
     </w:lvl>
   </w:abstractNum>
-  <w:abstractNum w:abstractNumId="9">
+  <w:abstractNum w:abstractNumId="10">
     <w:nsid w:val="5556791C"/>
     <w:multiLevelType w:val="multilevel"/>
     <w:tmpl w:val="138AD7F4"/>
@@ -3810,7 +6040,7 @@
       </w:rPr>
     </w:lvl>
   </w:abstractNum>
-  <w:abstractNum w:abstractNumId="10">
+  <w:abstractNum w:abstractNumId="11">
     <w:nsid w:val="5A203835"/>
     <w:multiLevelType w:val="hybridMultilevel"/>
     <w:tmpl w:val="EF122666"/>
@@ -3923,7 +6153,7 @@
       </w:rPr>
     </w:lvl>
   </w:abstractNum>
-  <w:abstractNum w:abstractNumId="11">
+  <w:abstractNum w:abstractNumId="12">
     <w:nsid w:val="5E911C80"/>
     <w:multiLevelType w:val="multilevel"/>
     <w:tmpl w:val="159442BE"/>
@@ -4073,40 +6303,43 @@
     </w:lvl>
   </w:abstractNum>
   <w:num w:numId="1">
+    <w:abstractNumId w:val="4"/>
+  </w:num>
+  <w:num w:numId="2">
+    <w:abstractNumId w:val="8"/>
+  </w:num>
+  <w:num w:numId="3">
+    <w:abstractNumId w:val="6"/>
+  </w:num>
+  <w:num w:numId="4">
+    <w:abstractNumId w:val="9"/>
+  </w:num>
+  <w:num w:numId="5">
+    <w:abstractNumId w:val="2"/>
+  </w:num>
+  <w:num w:numId="6">
+    <w:abstractNumId w:val="1"/>
+  </w:num>
+  <w:num w:numId="7">
+    <w:abstractNumId w:val="5"/>
+  </w:num>
+  <w:num w:numId="8">
+    <w:abstractNumId w:val="7"/>
+  </w:num>
+  <w:num w:numId="9">
+    <w:abstractNumId w:val="12"/>
+  </w:num>
+  <w:num w:numId="10">
     <w:abstractNumId w:val="3"/>
   </w:num>
-  <w:num w:numId="2">
-    <w:abstractNumId w:val="7"/>
+  <w:num w:numId="11">
+    <w:abstractNumId w:val="10"/>
   </w:num>
-  <w:num w:numId="3">
-    <w:abstractNumId w:val="5"/>
-  </w:num>
-  <w:num w:numId="4">
-    <w:abstractNumId w:val="8"/>
-  </w:num>
-  <w:num w:numId="5">
-    <w:abstractNumId w:val="1"/>
-  </w:num>
-  <w:num w:numId="6">
-    <w:abstractNumId w:val="0"/>
-  </w:num>
-  <w:num w:numId="7">
-    <w:abstractNumId w:val="4"/>
-  </w:num>
-  <w:num w:numId="8">
-    <w:abstractNumId w:val="6"/>
-  </w:num>
-  <w:num w:numId="9">
+  <w:num w:numId="12">
     <w:abstractNumId w:val="11"/>
   </w:num>
-  <w:num w:numId="10">
-    <w:abstractNumId w:val="2"/>
-  </w:num>
-  <w:num w:numId="11">
-    <w:abstractNumId w:val="9"/>
-  </w:num>
-  <w:num w:numId="12">
-    <w:abstractNumId w:val="10"/>
+  <w:num w:numId="13">
+    <w:abstractNumId w:val="0"/>
   </w:num>
 </w:numbering>
 </file>
@@ -4505,6 +6738,25 @@
     <w:name w:val="Normal"/>
     <w:qFormat/>
   </w:style>
+  <w:style w:type="paragraph" w:styleId="Heading2">
+    <w:name w:val="heading 2"/>
+    <w:basedOn w:val="Normal"/>
+    <w:link w:val="Heading2Char"/>
+    <w:uiPriority w:val="9"/>
+    <w:qFormat/>
+    <w:rsid w:val="00226816"/>
+    <w:pPr>
+      <w:spacing w:before="100" w:beforeAutospacing="1" w:after="100" w:afterAutospacing="1" w:line="240" w:lineRule="auto"/>
+      <w:outlineLvl w:val="1"/>
+    </w:pPr>
+    <w:rPr>
+      <w:rFonts w:ascii="Times New Roman" w:eastAsia="Times New Roman" w:hAnsi="Times New Roman" w:cs="Times New Roman"/>
+      <w:b/>
+      <w:bCs/>
+      <w:sz w:val="36"/>
+      <w:szCs w:val="36"/>
+    </w:rPr>
+  </w:style>
   <w:style w:type="character" w:default="1" w:styleId="DefaultParagraphFont">
     <w:name w:val="Default Paragraph Font"/>
     <w:uiPriority w:val="1"/>
@@ -4685,6 +6937,40 @@
     <w:name w:val="atv"/>
     <w:basedOn w:val="DefaultParagraphFont"/>
     <w:rsid w:val="0070151C"/>
+  </w:style>
+  <w:style w:type="character" w:customStyle="1" w:styleId="Heading2Char">
+    <w:name w:val="Heading 2 Char"/>
+    <w:basedOn w:val="DefaultParagraphFont"/>
+    <w:link w:val="Heading2"/>
+    <w:uiPriority w:val="9"/>
+    <w:rsid w:val="00226816"/>
+    <w:rPr>
+      <w:rFonts w:ascii="Times New Roman" w:eastAsia="Times New Roman" w:hAnsi="Times New Roman" w:cs="Times New Roman"/>
+      <w:b/>
+      <w:bCs/>
+      <w:sz w:val="36"/>
+      <w:szCs w:val="36"/>
+    </w:rPr>
+  </w:style>
+  <w:style w:type="character" w:customStyle="1" w:styleId="javascript">
+    <w:name w:val="javascript"/>
+    <w:basedOn w:val="DefaultParagraphFont"/>
+    <w:rsid w:val="00226816"/>
+  </w:style>
+  <w:style w:type="character" w:customStyle="1" w:styleId="hljs-keyword">
+    <w:name w:val="hljs-keyword"/>
+    <w:basedOn w:val="DefaultParagraphFont"/>
+    <w:rsid w:val="00226816"/>
+  </w:style>
+  <w:style w:type="character" w:customStyle="1" w:styleId="hljs-function">
+    <w:name w:val="hljs-function"/>
+    <w:basedOn w:val="DefaultParagraphFont"/>
+    <w:rsid w:val="00226816"/>
+  </w:style>
+  <w:style w:type="character" w:customStyle="1" w:styleId="hljs-params">
+    <w:name w:val="hljs-params"/>
+    <w:basedOn w:val="DefaultParagraphFont"/>
+    <w:rsid w:val="00226816"/>
   </w:style>
 </w:styles>
 </file>

</xml_diff>